<commit_message>
Update Supplementary - Coding Manual.docx
</commit_message>
<xml_diff>
--- a/Supplementary - Coding Manual.docx
+++ b/Supplementary - Coding Manual.docx
@@ -1,23 +1,222 @@
 
 <file path=word/document.xml><?xml version="1.0" encoding="utf-8"?>
-<w:document xmlns:wpc="http://schemas.microsoft.com/office/word/2010/wordprocessingCanvas" xmlns:cx="http://schemas.microsoft.com/office/drawing/2014/chartex" xmlns:cx1="http://schemas.microsoft.com/office/drawing/2015/9/8/chartex" xmlns:cx2="http://schemas.microsoft.com/office/drawing/2015/10/21/chartex" xmlns:cx3="http://schemas.microsoft.com/office/drawing/2016/5/9/chartex" xmlns:cx4="http://schemas.microsoft.com/office/drawing/2016/5/10/chartex" xmlns:cx5="http://schemas.microsoft.com/office/drawing/2016/5/11/chartex" xmlns:cx6="http://schemas.microsoft.com/office/drawing/2016/5/12/chartex" xmlns:cx7="http://schemas.microsoft.com/office/drawing/2016/5/13/chartex" xmlns:cx8="http://schemas.microsoft.com/office/drawing/2016/5/14/chartex" xmlns:mc="http://schemas.openxmlformats.org/markup-compatibility/2006" xmlns:aink="http://schemas.microsoft.com/office/drawing/2016/ink" xmlns:am3d="http://schemas.microsoft.com/office/drawing/2017/model3d" xmlns:o="urn:schemas-microsoft-com:office:office" xmlns:r="http://schemas.openxmlformats.org/officeDocument/2006/relationships" xmlns:m="http://schemas.openxmlformats.org/officeDocument/2006/math" xmlns:v="urn:schemas-microsoft-com:vml" xmlns:wp14="http://schemas.microsoft.com/office/word/2010/wordprocessingDrawing" xmlns:wp="http://schemas.openxmlformats.org/drawingml/2006/wordprocessingDrawing" xmlns:w10="urn:schemas-microsoft-com:office:word" xmlns:w="http://schemas.openxmlformats.org/wordprocessingml/2006/main" xmlns:w14="http://schemas.microsoft.com/office/word/2010/wordml" xmlns:w15="http://schemas.microsoft.com/office/word/2012/wordml" xmlns:w16cex="http://schemas.microsoft.com/office/word/2018/wordml/cex" xmlns:w16cid="http://schemas.microsoft.com/office/word/2016/wordml/cid" xmlns:w16="http://schemas.microsoft.com/office/word/2018/wordml" xmlns:w16sdtdh="http://schemas.microsoft.com/office/word/2020/wordml/sdtdatahash" xmlns:w16se="http://schemas.microsoft.com/office/word/2015/wordml/symex" xmlns:wpg="http://schemas.microsoft.com/office/word/2010/wordprocessingGroup" xmlns:wpi="http://schemas.microsoft.com/office/word/2010/wordprocessingInk" xmlns:wne="http://schemas.microsoft.com/office/word/2006/wordml" xmlns:wps="http://schemas.microsoft.com/office/word/2010/wordprocessingShape" mc:Ignorable="w14 w15 w16se w16cid w16 w16cex w16sdtdh wp14">
+<w:document xmlns:wpc="http://schemas.microsoft.com/office/word/2010/wordprocessingCanvas" xmlns:cx="http://schemas.microsoft.com/office/drawing/2014/chartex" xmlns:cx1="http://schemas.microsoft.com/office/drawing/2015/9/8/chartex" xmlns:cx2="http://schemas.microsoft.com/office/drawing/2015/10/21/chartex" xmlns:cx3="http://schemas.microsoft.com/office/drawing/2016/5/9/chartex" xmlns:cx4="http://schemas.microsoft.com/office/drawing/2016/5/10/chartex" xmlns:cx5="http://schemas.microsoft.com/office/drawing/2016/5/11/chartex" xmlns:cx6="http://schemas.microsoft.com/office/drawing/2016/5/12/chartex" xmlns:cx7="http://schemas.microsoft.com/office/drawing/2016/5/13/chartex" xmlns:cx8="http://schemas.microsoft.com/office/drawing/2016/5/14/chartex" xmlns:mc="http://schemas.openxmlformats.org/markup-compatibility/2006" xmlns:aink="http://schemas.microsoft.com/office/drawing/2016/ink" xmlns:am3d="http://schemas.microsoft.com/office/drawing/2017/model3d" xmlns:o="urn:schemas-microsoft-com:office:office" xmlns:oel="http://schemas.microsoft.com/office/2019/extlst" xmlns:r="http://schemas.openxmlformats.org/officeDocument/2006/relationships" xmlns:m="http://schemas.openxmlformats.org/officeDocument/2006/math" xmlns:v="urn:schemas-microsoft-com:vml" xmlns:wp14="http://schemas.microsoft.com/office/word/2010/wordprocessingDrawing" xmlns:wp="http://schemas.openxmlformats.org/drawingml/2006/wordprocessingDrawing" xmlns:w10="urn:schemas-microsoft-com:office:word" xmlns:w="http://schemas.openxmlformats.org/wordprocessingml/2006/main" xmlns:w14="http://schemas.microsoft.com/office/word/2010/wordml" xmlns:w15="http://schemas.microsoft.com/office/word/2012/wordml" xmlns:w16cex="http://schemas.microsoft.com/office/word/2018/wordml/cex" xmlns:w16cid="http://schemas.microsoft.com/office/word/2016/wordml/cid" xmlns:w16="http://schemas.microsoft.com/office/word/2018/wordml" xmlns:w16sdtdh="http://schemas.microsoft.com/office/word/2020/wordml/sdtdatahash" xmlns:w16se="http://schemas.microsoft.com/office/word/2015/wordml/symex" xmlns:wpg="http://schemas.microsoft.com/office/word/2010/wordprocessingGroup" xmlns:wpi="http://schemas.microsoft.com/office/word/2010/wordprocessingInk" xmlns:wne="http://schemas.microsoft.com/office/word/2006/wordml" xmlns:wps="http://schemas.microsoft.com/office/word/2010/wordprocessingShape" mc:Ignorable="w14 w15 w16se w16cid w16 w16cex w16sdtdh wp14">
   <w:body>
     <w:p>
       <w:pPr>
-        <w:pStyle w:val="Heading1"/>
-        <w:spacing w:line="276" w:lineRule="auto"/>
+        <w:spacing w:line="480" w:lineRule="auto"/>
+        <w:jc w:val="both"/>
+        <w:rPr>
+          <w:rFonts w:cstheme="minorHAnsi"/>
+          <w:b/>
+          <w:sz w:val="24"/>
+          <w:szCs w:val="24"/>
+        </w:rPr>
       </w:pPr>
       <w:r>
-        <w:t>‘Complexity, Cognition, and Culture in Primate Play’ Manual</w:t>
+        <w:rPr>
+          <w:rFonts w:cstheme="minorHAnsi"/>
+          <w:b/>
+          <w:sz w:val="24"/>
+          <w:szCs w:val="24"/>
+        </w:rPr>
+        <w:t xml:space="preserve">Supplementary Material: </w:t>
       </w:r>
     </w:p>
     <w:p>
       <w:pPr>
-        <w:pStyle w:val="Heading2"/>
-        <w:spacing w:line="276" w:lineRule="auto"/>
-      </w:pPr>
+        <w:spacing w:line="480" w:lineRule="auto"/>
+        <w:jc w:val="both"/>
+        <w:rPr>
+          <w:rFonts w:cstheme="minorHAnsi"/>
+          <w:b/>
+          <w:sz w:val="24"/>
+          <w:szCs w:val="24"/>
+        </w:rPr>
+      </w:pPr>
+      <w:proofErr w:type="gramStart"/>
       <w:r>
-        <w:t>Project Overview</w:t>
+        <w:rPr>
+          <w:rFonts w:cstheme="minorHAnsi"/>
+          <w:b/>
+          <w:sz w:val="24"/>
+          <w:szCs w:val="24"/>
+        </w:rPr>
+        <w:t>Chimpanzee</w:t>
+      </w:r>
+      <w:proofErr w:type="gramEnd"/>
+      <w:r>
+        <w:rPr>
+          <w:rFonts w:cstheme="minorHAnsi"/>
+          <w:b/>
+          <w:sz w:val="24"/>
+          <w:szCs w:val="24"/>
+        </w:rPr>
+        <w:t xml:space="preserve"> play sequences are structured hierarchically as games</w:t>
+      </w:r>
+    </w:p>
+    <w:p>
+      <w:pPr>
+        <w:spacing w:line="480" w:lineRule="auto"/>
+        <w:jc w:val="both"/>
+        <w:rPr>
+          <w:rFonts w:cstheme="minorHAnsi"/>
+          <w:bCs/>
+          <w:sz w:val="24"/>
+          <w:szCs w:val="24"/>
+          <w:vertAlign w:val="superscript"/>
+        </w:rPr>
+      </w:pPr>
+      <w:r>
+        <w:rPr>
+          <w:rFonts w:cstheme="minorHAnsi"/>
+          <w:bCs/>
+          <w:sz w:val="24"/>
+          <w:szCs w:val="24"/>
+        </w:rPr>
+        <w:t>Mielke, Alexander</w:t>
+      </w:r>
+      <w:r>
+        <w:rPr>
+          <w:rFonts w:cstheme="minorHAnsi"/>
+          <w:bCs/>
+          <w:sz w:val="24"/>
+          <w:szCs w:val="24"/>
+          <w:vertAlign w:val="superscript"/>
+        </w:rPr>
+        <w:t>1,2</w:t>
+      </w:r>
+      <w:r>
+        <w:rPr>
+          <w:rFonts w:cstheme="minorHAnsi"/>
+          <w:bCs/>
+          <w:sz w:val="24"/>
+          <w:szCs w:val="24"/>
+        </w:rPr>
+        <w:t xml:space="preserve"> &amp; Carvalho, Susana </w:t>
+      </w:r>
+      <w:r>
+        <w:rPr>
+          <w:rFonts w:cstheme="minorHAnsi"/>
+          <w:bCs/>
+          <w:sz w:val="24"/>
+          <w:szCs w:val="24"/>
+          <w:vertAlign w:val="superscript"/>
+        </w:rPr>
+        <w:t>1,3</w:t>
+      </w:r>
+    </w:p>
+    <w:p>
+      <w:pPr>
+        <w:spacing w:line="240" w:lineRule="auto"/>
+        <w:jc w:val="both"/>
+        <w:rPr>
+          <w:rFonts w:cstheme="minorHAnsi"/>
+          <w:bCs/>
+          <w:i/>
+          <w:sz w:val="24"/>
+          <w:szCs w:val="24"/>
+        </w:rPr>
+      </w:pPr>
+      <w:r>
+        <w:rPr>
+          <w:rFonts w:cstheme="minorHAnsi"/>
+          <w:bCs/>
+          <w:i/>
+          <w:sz w:val="24"/>
+          <w:szCs w:val="24"/>
+        </w:rPr>
+        <w:t>1 Primate Models for Behavioural Evolution Lab, School of Anthropology and Museum Ethnography, University of Oxford, UK</w:t>
+      </w:r>
+    </w:p>
+    <w:p>
+      <w:pPr>
+        <w:spacing w:line="240" w:lineRule="auto"/>
+        <w:jc w:val="both"/>
+        <w:rPr>
+          <w:rFonts w:cstheme="minorHAnsi"/>
+          <w:bCs/>
+          <w:i/>
+          <w:sz w:val="24"/>
+          <w:szCs w:val="24"/>
+        </w:rPr>
+      </w:pPr>
+      <w:r>
+        <w:rPr>
+          <w:rFonts w:cstheme="minorHAnsi"/>
+          <w:bCs/>
+          <w:i/>
+          <w:sz w:val="24"/>
+          <w:szCs w:val="24"/>
+        </w:rPr>
+        <w:t>2 School of Psychology and Neuroscience, University of St Andrews, UK</w:t>
+      </w:r>
+    </w:p>
+    <w:p>
+      <w:pPr>
+        <w:spacing w:line="240" w:lineRule="auto"/>
+        <w:jc w:val="both"/>
+        <w:rPr>
+          <w:rFonts w:cstheme="minorHAnsi"/>
+          <w:bCs/>
+          <w:i/>
+          <w:sz w:val="24"/>
+          <w:szCs w:val="24"/>
+        </w:rPr>
+      </w:pPr>
+      <w:r>
+        <w:rPr>
+          <w:rFonts w:cstheme="minorHAnsi"/>
+          <w:bCs/>
+          <w:i/>
+          <w:sz w:val="24"/>
+          <w:szCs w:val="24"/>
+        </w:rPr>
+        <w:t>3 Interdisciplinary Centre for Archaeology and Evolution of Human Behaviour (</w:t>
+      </w:r>
+      <w:proofErr w:type="spellStart"/>
+      <w:r>
+        <w:rPr>
+          <w:rFonts w:cstheme="minorHAnsi"/>
+          <w:bCs/>
+          <w:i/>
+          <w:sz w:val="24"/>
+          <w:szCs w:val="24"/>
+        </w:rPr>
+        <w:t>ICArEHB</w:t>
+      </w:r>
+      <w:proofErr w:type="spellEnd"/>
+      <w:r>
+        <w:rPr>
+          <w:rFonts w:cstheme="minorHAnsi"/>
+          <w:bCs/>
+          <w:i/>
+          <w:sz w:val="24"/>
+          <w:szCs w:val="24"/>
+        </w:rPr>
+        <w:t xml:space="preserve">), </w:t>
+      </w:r>
+      <w:proofErr w:type="spellStart"/>
+      <w:r>
+        <w:rPr>
+          <w:rFonts w:cstheme="minorHAnsi"/>
+          <w:bCs/>
+          <w:i/>
+          <w:sz w:val="24"/>
+          <w:szCs w:val="24"/>
+        </w:rPr>
+        <w:t>Universidade</w:t>
+      </w:r>
+      <w:proofErr w:type="spellEnd"/>
+      <w:r>
+        <w:rPr>
+          <w:rFonts w:cstheme="minorHAnsi"/>
+          <w:bCs/>
+          <w:i/>
+          <w:sz w:val="24"/>
+          <w:szCs w:val="24"/>
+        </w:rPr>
+        <w:t xml:space="preserve"> do Algarve, Faro, Portugal</w:t>
       </w:r>
     </w:p>
     <w:p>
@@ -66,7 +265,15 @@
         <w:t>; either watching other players, resting, or performing non-play actions</w:t>
       </w:r>
       <w:r>
-        <w:t>; Break starts when individual stops moving, e.g. after a retreat or chase</w:t>
+        <w:t xml:space="preserve">; Break starts when individual stops moving, </w:t>
+      </w:r>
+      <w:proofErr w:type="gramStart"/>
+      <w:r>
+        <w:t>e.g.</w:t>
+      </w:r>
+      <w:proofErr w:type="gramEnd"/>
+      <w:r>
+        <w:t xml:space="preserve"> after a retreat or chase</w:t>
       </w:r>
     </w:p>
     <w:p>
@@ -214,7 +421,15 @@
         <w:spacing w:line="276" w:lineRule="auto"/>
       </w:pPr>
       <w:r>
-        <w:t>Turn: Entirety of an individuals play elements between breaks</w:t>
+        <w:t xml:space="preserve">Turn: Entirety of an </w:t>
+      </w:r>
+      <w:proofErr w:type="spellStart"/>
+      <w:r>
+        <w:t>individuals</w:t>
+      </w:r>
+      <w:proofErr w:type="spellEnd"/>
+      <w:r>
+        <w:t xml:space="preserve"> play elements between breaks</w:t>
       </w:r>
     </w:p>
     <w:p>
@@ -228,7 +443,15 @@
     </w:p>
     <w:p>
       <w:r>
-        <w:t>Only code Play if there are elements that are unmistakeably non-threatening. For example, if the sequence consists only of one individual approaching and waving an object, and the other one parrying, retreating or retaliating, do not code as play. If there is a very clear play face from one individual, code, but mark ‘aggression’ when play ends without partner responding.</w:t>
+        <w:t xml:space="preserve">Only code Play if there are elements that are unmistakeably non-threatening. For example, if the sequence consists only of one individual approaching and waving an object, and the other one parrying, </w:t>
+      </w:r>
+      <w:proofErr w:type="gramStart"/>
+      <w:r>
+        <w:t>retreating</w:t>
+      </w:r>
+      <w:proofErr w:type="gramEnd"/>
+      <w:r>
+        <w:t xml:space="preserve"> or retaliating, do not code as play. If there is a very clear play face from one individual, code, but mark ‘aggression’ when play ends without partner responding.</w:t>
       </w:r>
     </w:p>
     <w:p>
@@ -247,6 +470,7 @@
     </w:p>
     <w:p>
       <w:r>
+        <w:lastRenderedPageBreak/>
         <w:t xml:space="preserve">Format: </w:t>
       </w:r>
       <w:r>
@@ -572,8 +796,20 @@
                 <w:szCs w:val="20"/>
                 <w:lang w:eastAsia="en-GB"/>
               </w:rPr>
-              <w:t>Combine into Move_other</w:t>
-            </w:r>
+              <w:t xml:space="preserve">Combine into </w:t>
+            </w:r>
+            <w:proofErr w:type="spellStart"/>
+            <w:r>
+              <w:rPr>
+                <w:rFonts w:ascii="Calibri" w:eastAsia="Times New Roman" w:hAnsi="Calibri" w:cs="Calibri"/>
+                <w:color w:val="000000"/>
+                <w:sz w:val="20"/>
+                <w:szCs w:val="20"/>
+                <w:lang w:eastAsia="en-GB"/>
+              </w:rPr>
+              <w:t>Move_other</w:t>
+            </w:r>
+            <w:proofErr w:type="spellEnd"/>
           </w:p>
         </w:tc>
       </w:tr>
@@ -734,7 +970,6 @@
                 <w:szCs w:val="20"/>
                 <w:lang w:eastAsia="en-GB"/>
               </w:rPr>
-              <w:lastRenderedPageBreak/>
               <w:t>Carry</w:t>
             </w:r>
           </w:p>
@@ -819,8 +1054,20 @@
                 <w:szCs w:val="20"/>
                 <w:lang w:eastAsia="en-GB"/>
               </w:rPr>
-              <w:t>Combine into Move_other</w:t>
-            </w:r>
+              <w:t xml:space="preserve">Combine into </w:t>
+            </w:r>
+            <w:proofErr w:type="spellStart"/>
+            <w:r>
+              <w:rPr>
+                <w:rFonts w:ascii="Calibri" w:eastAsia="Times New Roman" w:hAnsi="Calibri" w:cs="Calibri"/>
+                <w:color w:val="000000"/>
+                <w:sz w:val="20"/>
+                <w:szCs w:val="20"/>
+                <w:lang w:eastAsia="en-GB"/>
+              </w:rPr>
+              <w:t>Move_other</w:t>
+            </w:r>
+            <w:proofErr w:type="spellEnd"/>
           </w:p>
         </w:tc>
       </w:tr>
@@ -942,8 +1189,20 @@
                 <w:szCs w:val="20"/>
                 <w:lang w:eastAsia="en-GB"/>
               </w:rPr>
-              <w:t>Combine into Move_other</w:t>
-            </w:r>
+              <w:t xml:space="preserve">Combine into </w:t>
+            </w:r>
+            <w:proofErr w:type="spellStart"/>
+            <w:r>
+              <w:rPr>
+                <w:rFonts w:ascii="Calibri" w:eastAsia="Times New Roman" w:hAnsi="Calibri" w:cs="Calibri"/>
+                <w:color w:val="000000"/>
+                <w:sz w:val="20"/>
+                <w:szCs w:val="20"/>
+                <w:lang w:eastAsia="en-GB"/>
+              </w:rPr>
+              <w:t>Move_other</w:t>
+            </w:r>
+            <w:proofErr w:type="spellEnd"/>
             <w:r>
               <w:rPr>
                 <w:rFonts w:ascii="Calibri" w:eastAsia="Times New Roman" w:hAnsi="Calibri" w:cs="Calibri"/>
@@ -1349,6 +1608,7 @@
                 <w:lang w:eastAsia="en-GB"/>
               </w:rPr>
             </w:pPr>
+            <w:proofErr w:type="spellStart"/>
             <w:r>
               <w:rPr>
                 <w:rFonts w:ascii="Calibri" w:eastAsia="Times New Roman" w:hAnsi="Calibri" w:cs="Calibri"/>
@@ -1361,6 +1621,7 @@
               </w:rPr>
               <w:t>Flail_contact</w:t>
             </w:r>
+            <w:proofErr w:type="spellEnd"/>
           </w:p>
         </w:tc>
         <w:tc>
@@ -2050,6 +2311,7 @@
                 <w:lang w:eastAsia="en-GB"/>
               </w:rPr>
             </w:pPr>
+            <w:proofErr w:type="spellStart"/>
             <w:r>
               <w:rPr>
                 <w:rFonts w:ascii="Calibri" w:eastAsia="Times New Roman" w:hAnsi="Calibri" w:cs="Calibri"/>
@@ -2060,6 +2322,7 @@
               </w:rPr>
               <w:t>Step_on</w:t>
             </w:r>
+            <w:proofErr w:type="spellEnd"/>
           </w:p>
         </w:tc>
       </w:tr>
@@ -2417,6 +2680,7 @@
                 <w:lang w:eastAsia="en-GB"/>
               </w:rPr>
             </w:pPr>
+            <w:proofErr w:type="spellStart"/>
             <w:r>
               <w:rPr>
                 <w:rFonts w:ascii="Calibri" w:eastAsia="Times New Roman" w:hAnsi="Calibri" w:cs="Calibri"/>
@@ -2427,6 +2691,7 @@
               </w:rPr>
               <w:t>Arm_protect</w:t>
             </w:r>
+            <w:proofErr w:type="spellEnd"/>
           </w:p>
         </w:tc>
       </w:tr>
@@ -2915,6 +3180,7 @@
               </w:rPr>
               <w:t xml:space="preserve">Combine into </w:t>
             </w:r>
+            <w:proofErr w:type="spellStart"/>
             <w:r>
               <w:rPr>
                 <w:rFonts w:ascii="Calibri" w:eastAsia="Times New Roman" w:hAnsi="Calibri" w:cs="Calibri"/>
@@ -2925,6 +3191,7 @@
               </w:rPr>
               <w:t>Move_other</w:t>
             </w:r>
+            <w:proofErr w:type="spellEnd"/>
           </w:p>
         </w:tc>
       </w:tr>
@@ -2961,6 +3228,7 @@
                 <w:szCs w:val="20"/>
                 <w:lang w:eastAsia="en-GB"/>
               </w:rPr>
+              <w:lastRenderedPageBreak/>
               <w:t>Rump rub</w:t>
             </w:r>
           </w:p>
@@ -3167,8 +3435,20 @@
                 <w:szCs w:val="20"/>
                 <w:lang w:eastAsia="en-GB"/>
               </w:rPr>
-              <w:t>Combine into Move_other</w:t>
-            </w:r>
+              <w:t xml:space="preserve">Combine into </w:t>
+            </w:r>
+            <w:proofErr w:type="spellStart"/>
+            <w:r>
+              <w:rPr>
+                <w:rFonts w:ascii="Calibri" w:eastAsia="Times New Roman" w:hAnsi="Calibri" w:cs="Calibri"/>
+                <w:color w:val="000000"/>
+                <w:sz w:val="20"/>
+                <w:szCs w:val="20"/>
+                <w:lang w:eastAsia="en-GB"/>
+              </w:rPr>
+              <w:t>Move_other</w:t>
+            </w:r>
+            <w:proofErr w:type="spellEnd"/>
           </w:p>
         </w:tc>
       </w:tr>
@@ -3401,6 +3681,7 @@
                 <w:lang w:eastAsia="en-GB"/>
               </w:rPr>
             </w:pPr>
+            <w:proofErr w:type="spellStart"/>
             <w:r>
               <w:rPr>
                 <w:rFonts w:ascii="Calibri" w:eastAsia="Times New Roman" w:hAnsi="Calibri" w:cs="Calibri"/>
@@ -3411,6 +3692,7 @@
               </w:rPr>
               <w:t>Jump_on</w:t>
             </w:r>
+            <w:proofErr w:type="spellEnd"/>
           </w:p>
         </w:tc>
       </w:tr>
@@ -3571,7 +3853,6 @@
                 <w:szCs w:val="20"/>
                 <w:lang w:eastAsia="en-GB"/>
               </w:rPr>
-              <w:lastRenderedPageBreak/>
               <w:t>Touch</w:t>
             </w:r>
           </w:p>
@@ -4353,6 +4634,7 @@
                 <w:lang w:eastAsia="en-GB"/>
               </w:rPr>
             </w:pPr>
+            <w:proofErr w:type="spellStart"/>
             <w:r>
               <w:rPr>
                 <w:rFonts w:ascii="Calibri" w:eastAsia="Times New Roman" w:hAnsi="Calibri" w:cs="Calibri"/>
@@ -4363,6 +4645,7 @@
               </w:rPr>
               <w:t>Arm_swing</w:t>
             </w:r>
+            <w:proofErr w:type="spellEnd"/>
           </w:p>
         </w:tc>
       </w:tr>
@@ -4837,8 +5120,20 @@
                 <w:szCs w:val="20"/>
                 <w:lang w:eastAsia="en-GB"/>
               </w:rPr>
-              <w:t>Combine into Move_substrate</w:t>
-            </w:r>
+              <w:t xml:space="preserve">Combine into </w:t>
+            </w:r>
+            <w:proofErr w:type="spellStart"/>
+            <w:r>
+              <w:rPr>
+                <w:rFonts w:ascii="Calibri" w:eastAsia="Times New Roman" w:hAnsi="Calibri" w:cs="Calibri"/>
+                <w:color w:val="000000"/>
+                <w:sz w:val="20"/>
+                <w:szCs w:val="20"/>
+                <w:lang w:eastAsia="en-GB"/>
+              </w:rPr>
+              <w:t>Move_substrate</w:t>
+            </w:r>
+            <w:proofErr w:type="spellEnd"/>
           </w:p>
         </w:tc>
       </w:tr>
@@ -4929,7 +5224,40 @@
                 <w:szCs w:val="20"/>
                 <w:lang w:eastAsia="en-GB"/>
               </w:rPr>
-              <w:t xml:space="preserve">F arms leave the ground and they are straight and hold the position; if they only go up quick, use </w:t>
+              <w:t xml:space="preserve">F arms leave the </w:t>
+            </w:r>
+            <w:proofErr w:type="gramStart"/>
+            <w:r>
+              <w:rPr>
+                <w:rFonts w:ascii="Calibri" w:eastAsia="Times New Roman" w:hAnsi="Calibri" w:cs="Calibri"/>
+                <w:color w:val="000000"/>
+                <w:sz w:val="20"/>
+                <w:szCs w:val="20"/>
+                <w:lang w:eastAsia="en-GB"/>
+              </w:rPr>
+              <w:t>ground</w:t>
+            </w:r>
+            <w:proofErr w:type="gramEnd"/>
+            <w:r>
+              <w:rPr>
+                <w:rFonts w:ascii="Calibri" w:eastAsia="Times New Roman" w:hAnsi="Calibri" w:cs="Calibri"/>
+                <w:color w:val="000000"/>
+                <w:sz w:val="20"/>
+                <w:szCs w:val="20"/>
+                <w:lang w:eastAsia="en-GB"/>
+              </w:rPr>
+              <w:t xml:space="preserve"> and they are straight and hold the position; if they only go up </w:t>
+            </w:r>
+            <w:r>
+              <w:rPr>
+                <w:rFonts w:ascii="Calibri" w:eastAsia="Times New Roman" w:hAnsi="Calibri" w:cs="Calibri"/>
+                <w:color w:val="000000"/>
+                <w:sz w:val="20"/>
+                <w:szCs w:val="20"/>
+                <w:lang w:eastAsia="en-GB"/>
+              </w:rPr>
+              <w:lastRenderedPageBreak/>
+              <w:t xml:space="preserve">quick, use </w:t>
             </w:r>
             <w:r>
               <w:rPr>
@@ -4998,6 +5326,7 @@
                 <w:szCs w:val="20"/>
                 <w:lang w:eastAsia="en-GB"/>
               </w:rPr>
+              <w:lastRenderedPageBreak/>
               <w:t>-</w:t>
             </w:r>
           </w:p>
@@ -5111,18 +5440,7 @@
                 <w:szCs w:val="20"/>
                 <w:lang w:eastAsia="en-GB"/>
               </w:rPr>
-              <w:t xml:space="preserve">; </w:t>
-            </w:r>
-            <w:r>
-              <w:rPr>
-                <w:rFonts w:ascii="Calibri" w:eastAsia="Times New Roman" w:hAnsi="Calibri" w:cs="Calibri"/>
-                <w:color w:val="000000"/>
-                <w:sz w:val="20"/>
-                <w:szCs w:val="20"/>
-                <w:lang w:eastAsia="en-GB"/>
-              </w:rPr>
-              <w:lastRenderedPageBreak/>
-              <w:t>use if hands leave ground briefly</w:t>
+              <w:t>; use if hands leave ground briefly</w:t>
             </w:r>
           </w:p>
         </w:tc>
@@ -5149,7 +5467,6 @@
                 <w:szCs w:val="20"/>
                 <w:lang w:eastAsia="en-GB"/>
               </w:rPr>
-              <w:lastRenderedPageBreak/>
               <w:t>Swagger</w:t>
             </w:r>
           </w:p>
@@ -5265,6 +5582,7 @@
               </w:rPr>
               <w:t xml:space="preserve"> or </w:t>
             </w:r>
+            <w:proofErr w:type="gramStart"/>
             <w:r>
               <w:rPr>
                 <w:rFonts w:ascii="Calibri" w:eastAsia="Times New Roman" w:hAnsi="Calibri" w:cs="Calibri"/>
@@ -5274,7 +5592,19 @@
                 <w:szCs w:val="20"/>
                 <w:lang w:eastAsia="en-GB"/>
               </w:rPr>
-              <w:t>Look between legs</w:t>
+              <w:t>Look</w:t>
+            </w:r>
+            <w:proofErr w:type="gramEnd"/>
+            <w:r>
+              <w:rPr>
+                <w:rFonts w:ascii="Calibri" w:eastAsia="Times New Roman" w:hAnsi="Calibri" w:cs="Calibri"/>
+                <w:i/>
+                <w:color w:val="000000"/>
+                <w:sz w:val="20"/>
+                <w:szCs w:val="20"/>
+                <w:lang w:eastAsia="en-GB"/>
+              </w:rPr>
+              <w:t xml:space="preserve"> between legs</w:t>
             </w:r>
           </w:p>
         </w:tc>
@@ -5393,7 +5723,29 @@
                 <w:szCs w:val="20"/>
                 <w:lang w:eastAsia="en-GB"/>
               </w:rPr>
-              <w:t>P has to be on substrate, otherwise it’s B</w:t>
+              <w:t xml:space="preserve">P </w:t>
+            </w:r>
+            <w:proofErr w:type="gramStart"/>
+            <w:r>
+              <w:rPr>
+                <w:rFonts w:ascii="Calibri" w:eastAsia="Times New Roman" w:hAnsi="Calibri" w:cs="Calibri"/>
+                <w:color w:val="000000"/>
+                <w:sz w:val="20"/>
+                <w:szCs w:val="20"/>
+                <w:lang w:eastAsia="en-GB"/>
+              </w:rPr>
+              <w:t>has to</w:t>
+            </w:r>
+            <w:proofErr w:type="gramEnd"/>
+            <w:r>
+              <w:rPr>
+                <w:rFonts w:ascii="Calibri" w:eastAsia="Times New Roman" w:hAnsi="Calibri" w:cs="Calibri"/>
+                <w:color w:val="000000"/>
+                <w:sz w:val="20"/>
+                <w:szCs w:val="20"/>
+                <w:lang w:eastAsia="en-GB"/>
+              </w:rPr>
+              <w:t xml:space="preserve"> be on substrate, otherwise it’s B</w:t>
             </w:r>
             <w:r>
               <w:rPr>
@@ -5431,8 +5783,20 @@
                 <w:szCs w:val="20"/>
                 <w:lang w:eastAsia="en-GB"/>
               </w:rPr>
-              <w:t>Combine into Move_substrate</w:t>
-            </w:r>
+              <w:t xml:space="preserve">Combine into </w:t>
+            </w:r>
+            <w:proofErr w:type="spellStart"/>
+            <w:r>
+              <w:rPr>
+                <w:rFonts w:ascii="Calibri" w:eastAsia="Times New Roman" w:hAnsi="Calibri" w:cs="Calibri"/>
+                <w:color w:val="000000"/>
+                <w:sz w:val="20"/>
+                <w:szCs w:val="20"/>
+                <w:lang w:eastAsia="en-GB"/>
+              </w:rPr>
+              <w:t>Move_substrate</w:t>
+            </w:r>
+            <w:proofErr w:type="spellEnd"/>
           </w:p>
         </w:tc>
       </w:tr>
@@ -5550,8 +5914,20 @@
                 <w:szCs w:val="20"/>
                 <w:lang w:eastAsia="en-GB"/>
               </w:rPr>
-              <w:t>Combine into Move_substrate</w:t>
-            </w:r>
+              <w:t xml:space="preserve">Combine into </w:t>
+            </w:r>
+            <w:proofErr w:type="spellStart"/>
+            <w:r>
+              <w:rPr>
+                <w:rFonts w:ascii="Calibri" w:eastAsia="Times New Roman" w:hAnsi="Calibri" w:cs="Calibri"/>
+                <w:color w:val="000000"/>
+                <w:sz w:val="20"/>
+                <w:szCs w:val="20"/>
+                <w:lang w:eastAsia="en-GB"/>
+              </w:rPr>
+              <w:t>Move_substrate</w:t>
+            </w:r>
+            <w:proofErr w:type="spellEnd"/>
           </w:p>
         </w:tc>
       </w:tr>
@@ -5782,7 +6158,29 @@
                 <w:szCs w:val="20"/>
                 <w:lang w:eastAsia="en-GB"/>
               </w:rPr>
-              <w:t>Both individuals have to run and pass initial spot of P</w:t>
+              <w:t xml:space="preserve">Both individuals </w:t>
+            </w:r>
+            <w:proofErr w:type="gramStart"/>
+            <w:r>
+              <w:rPr>
+                <w:rFonts w:ascii="Calibri" w:eastAsia="Times New Roman" w:hAnsi="Calibri" w:cs="Calibri"/>
+                <w:color w:val="000000"/>
+                <w:sz w:val="20"/>
+                <w:szCs w:val="20"/>
+                <w:lang w:eastAsia="en-GB"/>
+              </w:rPr>
+              <w:t>have to</w:t>
+            </w:r>
+            <w:proofErr w:type="gramEnd"/>
+            <w:r>
+              <w:rPr>
+                <w:rFonts w:ascii="Calibri" w:eastAsia="Times New Roman" w:hAnsi="Calibri" w:cs="Calibri"/>
+                <w:color w:val="000000"/>
+                <w:sz w:val="20"/>
+                <w:szCs w:val="20"/>
+                <w:lang w:eastAsia="en-GB"/>
+              </w:rPr>
+              <w:t xml:space="preserve"> run and pass initial spot of P</w:t>
             </w:r>
           </w:p>
         </w:tc>
@@ -6062,7 +6460,29 @@
                 <w:szCs w:val="20"/>
                 <w:lang w:eastAsia="en-GB"/>
               </w:rPr>
-              <w:t>P has to somehow hold still</w:t>
+              <w:t xml:space="preserve">P </w:t>
+            </w:r>
+            <w:proofErr w:type="gramStart"/>
+            <w:r>
+              <w:rPr>
+                <w:rFonts w:ascii="Calibri" w:eastAsia="Times New Roman" w:hAnsi="Calibri" w:cs="Calibri"/>
+                <w:color w:val="000000"/>
+                <w:sz w:val="20"/>
+                <w:szCs w:val="20"/>
+                <w:lang w:eastAsia="en-GB"/>
+              </w:rPr>
+              <w:t>has to</w:t>
+            </w:r>
+            <w:proofErr w:type="gramEnd"/>
+            <w:r>
+              <w:rPr>
+                <w:rFonts w:ascii="Calibri" w:eastAsia="Times New Roman" w:hAnsi="Calibri" w:cs="Calibri"/>
+                <w:color w:val="000000"/>
+                <w:sz w:val="20"/>
+                <w:szCs w:val="20"/>
+                <w:lang w:eastAsia="en-GB"/>
+              </w:rPr>
+              <w:t xml:space="preserve"> somehow hold still</w:t>
             </w:r>
           </w:p>
         </w:tc>
@@ -6451,7 +6871,29 @@
                 <w:szCs w:val="20"/>
                 <w:lang w:eastAsia="en-GB"/>
               </w:rPr>
-              <w:t xml:space="preserve">This can include a number of other elements that should also be marked; so, can be </w:t>
+              <w:t xml:space="preserve">This can include </w:t>
+            </w:r>
+            <w:proofErr w:type="gramStart"/>
+            <w:r>
+              <w:rPr>
+                <w:rFonts w:ascii="Calibri" w:eastAsia="Times New Roman" w:hAnsi="Calibri" w:cs="Calibri"/>
+                <w:color w:val="000000"/>
+                <w:sz w:val="20"/>
+                <w:szCs w:val="20"/>
+                <w:lang w:eastAsia="en-GB"/>
+              </w:rPr>
+              <w:t>a number of</w:t>
+            </w:r>
+            <w:proofErr w:type="gramEnd"/>
+            <w:r>
+              <w:rPr>
+                <w:rFonts w:ascii="Calibri" w:eastAsia="Times New Roman" w:hAnsi="Calibri" w:cs="Calibri"/>
+                <w:color w:val="000000"/>
+                <w:sz w:val="20"/>
+                <w:szCs w:val="20"/>
+                <w:lang w:eastAsia="en-GB"/>
+              </w:rPr>
+              <w:t xml:space="preserve"> other elements that should also be marked; so, can be </w:t>
             </w:r>
             <w:r>
               <w:rPr>
@@ -6514,7 +6956,29 @@
                 <w:szCs w:val="20"/>
                 <w:lang w:eastAsia="en-GB"/>
               </w:rPr>
-              <w:t xml:space="preserve"> things, go piloerect, </w:t>
+              <w:t xml:space="preserve"> things, go </w:t>
+            </w:r>
+            <w:proofErr w:type="spellStart"/>
+            <w:r>
+              <w:rPr>
+                <w:rFonts w:ascii="Calibri" w:eastAsia="Times New Roman" w:hAnsi="Calibri" w:cs="Calibri"/>
+                <w:color w:val="000000"/>
+                <w:sz w:val="20"/>
+                <w:szCs w:val="20"/>
+                <w:lang w:eastAsia="en-GB"/>
+              </w:rPr>
+              <w:t>piloerect</w:t>
+            </w:r>
+            <w:proofErr w:type="spellEnd"/>
+            <w:r>
+              <w:rPr>
+                <w:rFonts w:ascii="Calibri" w:eastAsia="Times New Roman" w:hAnsi="Calibri" w:cs="Calibri"/>
+                <w:color w:val="000000"/>
+                <w:sz w:val="20"/>
+                <w:szCs w:val="20"/>
+                <w:lang w:eastAsia="en-GB"/>
+              </w:rPr>
+              <w:t xml:space="preserve">, </w:t>
             </w:r>
             <w:r>
               <w:rPr>
@@ -6610,6 +7074,7 @@
                 <w:lang w:eastAsia="en-GB"/>
               </w:rPr>
             </w:pPr>
+            <w:proofErr w:type="spellStart"/>
             <w:r>
               <w:rPr>
                 <w:rFonts w:ascii="Calibri" w:eastAsia="Times New Roman" w:hAnsi="Calibri" w:cs="Calibri"/>
@@ -6621,6 +7086,7 @@
               </w:rPr>
               <w:t>Drum_tree</w:t>
             </w:r>
+            <w:proofErr w:type="spellEnd"/>
           </w:p>
         </w:tc>
         <w:tc>
@@ -6677,6 +7143,7 @@
               </w:rPr>
               <w:t xml:space="preserve">One hit is enough; not used if they just hold onto tree for other reasons; can be combined with </w:t>
             </w:r>
+            <w:proofErr w:type="spellStart"/>
             <w:r>
               <w:rPr>
                 <w:rFonts w:ascii="Calibri" w:eastAsia="Times New Roman" w:hAnsi="Calibri" w:cs="Calibri"/>
@@ -6688,6 +7155,7 @@
               </w:rPr>
               <w:t>Kick_tree</w:t>
             </w:r>
+            <w:proofErr w:type="spellEnd"/>
             <w:r>
               <w:rPr>
                 <w:rFonts w:ascii="Calibri" w:eastAsia="Times New Roman" w:hAnsi="Calibri" w:cs="Calibri"/>
@@ -7083,6 +7551,7 @@
                 <w:lang w:eastAsia="en-GB"/>
               </w:rPr>
             </w:pPr>
+            <w:proofErr w:type="spellStart"/>
             <w:r>
               <w:rPr>
                 <w:rFonts w:ascii="Calibri" w:eastAsia="Times New Roman" w:hAnsi="Calibri" w:cs="Calibri"/>
@@ -7093,6 +7562,7 @@
               </w:rPr>
               <w:t>Hit_attempt</w:t>
             </w:r>
+            <w:proofErr w:type="spellEnd"/>
           </w:p>
         </w:tc>
       </w:tr>
@@ -7127,6 +7597,7 @@
                 <w:szCs w:val="20"/>
                 <w:lang w:eastAsia="en-GB"/>
               </w:rPr>
+              <w:lastRenderedPageBreak/>
               <w:t>Flee</w:t>
             </w:r>
           </w:p>
@@ -7204,7 +7675,29 @@
                 <w:szCs w:val="20"/>
                 <w:lang w:eastAsia="en-GB"/>
               </w:rPr>
-              <w:t>). Will sometimes over exaggerate the movements and play face at P to make sure it is play</w:t>
+              <w:t xml:space="preserve">). Will sometimes </w:t>
+            </w:r>
+            <w:proofErr w:type="gramStart"/>
+            <w:r>
+              <w:rPr>
+                <w:rFonts w:ascii="Calibri" w:eastAsia="Times New Roman" w:hAnsi="Calibri" w:cs="Calibri"/>
+                <w:color w:val="000000"/>
+                <w:sz w:val="20"/>
+                <w:szCs w:val="20"/>
+                <w:lang w:eastAsia="en-GB"/>
+              </w:rPr>
+              <w:t>over exaggerate</w:t>
+            </w:r>
+            <w:proofErr w:type="gramEnd"/>
+            <w:r>
+              <w:rPr>
+                <w:rFonts w:ascii="Calibri" w:eastAsia="Times New Roman" w:hAnsi="Calibri" w:cs="Calibri"/>
+                <w:color w:val="000000"/>
+                <w:sz w:val="20"/>
+                <w:szCs w:val="20"/>
+                <w:lang w:eastAsia="en-GB"/>
+              </w:rPr>
+              <w:t xml:space="preserve"> the movements and play face at P to make sure it is play</w:t>
             </w:r>
           </w:p>
         </w:tc>
@@ -7325,18 +7818,7 @@
                 <w:szCs w:val="20"/>
                 <w:lang w:eastAsia="en-GB"/>
               </w:rPr>
-              <w:t xml:space="preserve">Like approach, but other individual is moving as well; Both individuals are walking or circling tree; one leads, one </w:t>
-            </w:r>
-            <w:r>
-              <w:rPr>
-                <w:rFonts w:ascii="Calibri" w:eastAsia="Times New Roman" w:hAnsi="Calibri" w:cs="Calibri"/>
-                <w:color w:val="000000"/>
-                <w:sz w:val="20"/>
-                <w:szCs w:val="20"/>
-                <w:lang w:eastAsia="en-GB"/>
-              </w:rPr>
-              <w:lastRenderedPageBreak/>
-              <w:t xml:space="preserve">follows; does not have to be marked if other </w:t>
+              <w:t xml:space="preserve">Like approach, but other individual is moving as well; Both individuals are walking or circling tree; one leads, one follows; does not have to be marked if other </w:t>
             </w:r>
             <w:r>
               <w:rPr>
@@ -7359,6 +7841,7 @@
               </w:rPr>
               <w:t xml:space="preserve"> or </w:t>
             </w:r>
+            <w:proofErr w:type="gramStart"/>
             <w:r>
               <w:rPr>
                 <w:rFonts w:ascii="Calibri" w:eastAsia="Times New Roman" w:hAnsi="Calibri" w:cs="Calibri"/>
@@ -7368,7 +7851,19 @@
                 <w:szCs w:val="20"/>
                 <w:lang w:eastAsia="en-GB"/>
               </w:rPr>
-              <w:t>Flees;</w:t>
+              <w:t>Flees</w:t>
+            </w:r>
+            <w:proofErr w:type="gramEnd"/>
+            <w:r>
+              <w:rPr>
+                <w:rFonts w:ascii="Calibri" w:eastAsia="Times New Roman" w:hAnsi="Calibri" w:cs="Calibri"/>
+                <w:i/>
+                <w:color w:val="000000"/>
+                <w:sz w:val="20"/>
+                <w:szCs w:val="20"/>
+                <w:lang w:eastAsia="en-GB"/>
+              </w:rPr>
+              <w:t>;</w:t>
             </w:r>
             <w:r>
               <w:rPr>
@@ -7426,7 +7921,6 @@
                 <w:szCs w:val="20"/>
                 <w:lang w:eastAsia="en-GB"/>
               </w:rPr>
-              <w:lastRenderedPageBreak/>
               <w:t>-</w:t>
             </w:r>
           </w:p>
@@ -7661,7 +8155,29 @@
                 <w:szCs w:val="20"/>
                 <w:lang w:eastAsia="en-GB"/>
               </w:rPr>
-              <w:t xml:space="preserve"> (if individuals hangs in one place but wiggles), </w:t>
+              <w:t xml:space="preserve"> (if individuals </w:t>
+            </w:r>
+            <w:proofErr w:type="gramStart"/>
+            <w:r>
+              <w:rPr>
+                <w:rFonts w:ascii="Calibri" w:eastAsia="Times New Roman" w:hAnsi="Calibri" w:cs="Calibri"/>
+                <w:color w:val="000000"/>
+                <w:sz w:val="20"/>
+                <w:szCs w:val="20"/>
+                <w:lang w:eastAsia="en-GB"/>
+              </w:rPr>
+              <w:t>hangs</w:t>
+            </w:r>
+            <w:proofErr w:type="gramEnd"/>
+            <w:r>
+              <w:rPr>
+                <w:rFonts w:ascii="Calibri" w:eastAsia="Times New Roman" w:hAnsi="Calibri" w:cs="Calibri"/>
+                <w:color w:val="000000"/>
+                <w:sz w:val="20"/>
+                <w:szCs w:val="20"/>
+                <w:lang w:eastAsia="en-GB"/>
+              </w:rPr>
+              <w:t xml:space="preserve"> in one place but wiggles), </w:t>
             </w:r>
             <w:r>
               <w:rPr>
@@ -7887,6 +8403,7 @@
               </w:rPr>
               <w:t xml:space="preserve">); does not have to be used if </w:t>
             </w:r>
+            <w:proofErr w:type="gramStart"/>
             <w:r>
               <w:rPr>
                 <w:rFonts w:ascii="Calibri" w:eastAsia="Times New Roman" w:hAnsi="Calibri" w:cs="Calibri"/>
@@ -7896,7 +8413,19 @@
                 <w:szCs w:val="20"/>
                 <w:lang w:eastAsia="en-GB"/>
               </w:rPr>
-              <w:t>Look between legs</w:t>
+              <w:t>Look</w:t>
+            </w:r>
+            <w:proofErr w:type="gramEnd"/>
+            <w:r>
+              <w:rPr>
+                <w:rFonts w:ascii="Calibri" w:eastAsia="Times New Roman" w:hAnsi="Calibri" w:cs="Calibri"/>
+                <w:i/>
+                <w:color w:val="000000"/>
+                <w:sz w:val="20"/>
+                <w:szCs w:val="20"/>
+                <w:lang w:eastAsia="en-GB"/>
+              </w:rPr>
+              <w:t xml:space="preserve"> between legs</w:t>
             </w:r>
             <w:r>
               <w:rPr>
@@ -7998,7 +8527,29 @@
                 <w:szCs w:val="20"/>
                 <w:lang w:eastAsia="en-GB"/>
               </w:rPr>
-              <w:t>F holds arm over head and scratches the head at least once</w:t>
+              <w:t xml:space="preserve">F holds arm </w:t>
+            </w:r>
+            <w:proofErr w:type="spellStart"/>
+            <w:r>
+              <w:rPr>
+                <w:rFonts w:ascii="Calibri" w:eastAsia="Times New Roman" w:hAnsi="Calibri" w:cs="Calibri"/>
+                <w:color w:val="000000"/>
+                <w:sz w:val="20"/>
+                <w:szCs w:val="20"/>
+                <w:lang w:eastAsia="en-GB"/>
+              </w:rPr>
+              <w:t>over head</w:t>
+            </w:r>
+            <w:proofErr w:type="spellEnd"/>
+            <w:r>
+              <w:rPr>
+                <w:rFonts w:ascii="Calibri" w:eastAsia="Times New Roman" w:hAnsi="Calibri" w:cs="Calibri"/>
+                <w:color w:val="000000"/>
+                <w:sz w:val="20"/>
+                <w:szCs w:val="20"/>
+                <w:lang w:eastAsia="en-GB"/>
+              </w:rPr>
+              <w:t xml:space="preserve"> and scratches the head at least once</w:t>
             </w:r>
           </w:p>
         </w:tc>
@@ -8044,6 +8595,7 @@
                 <w:lang w:eastAsia="en-GB"/>
               </w:rPr>
             </w:pPr>
+            <w:proofErr w:type="spellStart"/>
             <w:r>
               <w:rPr>
                 <w:rFonts w:ascii="Calibri" w:eastAsia="Times New Roman" w:hAnsi="Calibri" w:cs="Calibri"/>
@@ -8054,6 +8606,7 @@
               </w:rPr>
               <w:t>Loud_scratch</w:t>
             </w:r>
+            <w:proofErr w:type="spellEnd"/>
           </w:p>
         </w:tc>
       </w:tr>
@@ -8282,6 +8835,7 @@
                 <w:lang w:eastAsia="en-GB"/>
               </w:rPr>
             </w:pPr>
+            <w:proofErr w:type="spellStart"/>
             <w:r>
               <w:rPr>
                 <w:rFonts w:ascii="Calibri" w:eastAsia="Times New Roman" w:hAnsi="Calibri" w:cs="Calibri"/>
@@ -8292,6 +8846,7 @@
               </w:rPr>
               <w:t>Head_down</w:t>
             </w:r>
+            <w:proofErr w:type="spellEnd"/>
           </w:p>
         </w:tc>
       </w:tr>
@@ -8355,7 +8910,29 @@
                 <w:szCs w:val="20"/>
                 <w:lang w:eastAsia="en-GB"/>
               </w:rPr>
-              <w:t>F moves behind tree or other obstacle to avoid P</w:t>
+              <w:t xml:space="preserve">F moves behind tree or </w:t>
+            </w:r>
+            <w:proofErr w:type="gramStart"/>
+            <w:r>
+              <w:rPr>
+                <w:rFonts w:ascii="Calibri" w:eastAsia="Times New Roman" w:hAnsi="Calibri" w:cs="Calibri"/>
+                <w:color w:val="000000"/>
+                <w:sz w:val="20"/>
+                <w:szCs w:val="20"/>
+                <w:lang w:eastAsia="en-GB"/>
+              </w:rPr>
+              <w:t>other</w:t>
+            </w:r>
+            <w:proofErr w:type="gramEnd"/>
+            <w:r>
+              <w:rPr>
+                <w:rFonts w:ascii="Calibri" w:eastAsia="Times New Roman" w:hAnsi="Calibri" w:cs="Calibri"/>
+                <w:color w:val="000000"/>
+                <w:sz w:val="20"/>
+                <w:szCs w:val="20"/>
+                <w:lang w:eastAsia="en-GB"/>
+              </w:rPr>
+              <w:t xml:space="preserve"> obstacle to avoid P</w:t>
             </w:r>
           </w:p>
         </w:tc>
@@ -8457,6 +9034,7 @@
                 <w:lang w:eastAsia="en-GB"/>
               </w:rPr>
             </w:pPr>
+            <w:proofErr w:type="spellStart"/>
             <w:r>
               <w:rPr>
                 <w:rFonts w:ascii="Calibri" w:eastAsia="Times New Roman" w:hAnsi="Calibri" w:cs="Calibri"/>
@@ -8468,6 +9046,7 @@
               </w:rPr>
               <w:t>Hide_swing</w:t>
             </w:r>
+            <w:proofErr w:type="spellEnd"/>
           </w:p>
         </w:tc>
         <w:tc>
@@ -8597,6 +9176,7 @@
                 <w:lang w:eastAsia="en-GB"/>
               </w:rPr>
             </w:pPr>
+            <w:proofErr w:type="spellStart"/>
             <w:r>
               <w:rPr>
                 <w:rFonts w:ascii="Calibri" w:eastAsia="Times New Roman" w:hAnsi="Calibri" w:cs="Calibri"/>
@@ -8608,6 +9188,7 @@
               </w:rPr>
               <w:t>Hit_attempt</w:t>
             </w:r>
+            <w:proofErr w:type="spellEnd"/>
           </w:p>
         </w:tc>
         <w:tc>
@@ -8865,6 +9446,7 @@
                 <w:szCs w:val="20"/>
                 <w:lang w:eastAsia="en-GB"/>
               </w:rPr>
+              <w:lastRenderedPageBreak/>
               <w:t>Kick dirt</w:t>
             </w:r>
           </w:p>
@@ -8961,6 +9543,7 @@
                 <w:lang w:eastAsia="en-GB"/>
               </w:rPr>
             </w:pPr>
+            <w:proofErr w:type="spellStart"/>
             <w:r>
               <w:rPr>
                 <w:rFonts w:ascii="Calibri" w:eastAsia="Times New Roman" w:hAnsi="Calibri" w:cs="Calibri"/>
@@ -8971,6 +9554,7 @@
               </w:rPr>
               <w:t>Rake_ground</w:t>
             </w:r>
+            <w:proofErr w:type="spellEnd"/>
           </w:p>
         </w:tc>
       </w:tr>
@@ -8996,6 +9580,7 @@
                 <w:lang w:eastAsia="en-GB"/>
               </w:rPr>
             </w:pPr>
+            <w:proofErr w:type="spellStart"/>
             <w:r>
               <w:rPr>
                 <w:rFonts w:ascii="Calibri" w:eastAsia="Times New Roman" w:hAnsi="Calibri" w:cs="Calibri"/>
@@ -9007,6 +9592,7 @@
               </w:rPr>
               <w:t>Kick_tree</w:t>
             </w:r>
+            <w:proofErr w:type="spellEnd"/>
           </w:p>
         </w:tc>
         <w:tc>
@@ -9063,6 +9649,7 @@
               </w:rPr>
               <w:t>Contact with tree that is not just part of swinging around tree (</w:t>
             </w:r>
+            <w:proofErr w:type="spellStart"/>
             <w:r>
               <w:rPr>
                 <w:rFonts w:ascii="Calibri" w:eastAsia="Times New Roman" w:hAnsi="Calibri" w:cs="Calibri"/>
@@ -9074,6 +9661,7 @@
               </w:rPr>
               <w:t>Hide_swing</w:t>
             </w:r>
+            <w:proofErr w:type="spellEnd"/>
             <w:r>
               <w:rPr>
                 <w:rFonts w:ascii="Calibri" w:eastAsia="Times New Roman" w:hAnsi="Calibri" w:cs="Calibri"/>
@@ -9101,6 +9689,7 @@
                 <w:lang w:eastAsia="en-GB"/>
               </w:rPr>
             </w:pPr>
+            <w:proofErr w:type="spellStart"/>
             <w:r>
               <w:rPr>
                 <w:rFonts w:ascii="Calibri" w:eastAsia="Times New Roman" w:hAnsi="Calibri" w:cs="Calibri"/>
@@ -9111,6 +9700,7 @@
               </w:rPr>
               <w:t>Drum_tree</w:t>
             </w:r>
+            <w:proofErr w:type="spellEnd"/>
           </w:p>
         </w:tc>
       </w:tr>
@@ -9201,18 +9791,7 @@
                 <w:szCs w:val="20"/>
                 <w:lang w:eastAsia="en-GB"/>
               </w:rPr>
-              <w:t xml:space="preserve">Both individuals are walking exaggeratedly or circling tree; one leads, one follows; does </w:t>
-            </w:r>
-            <w:r>
-              <w:rPr>
-                <w:rFonts w:ascii="Calibri" w:eastAsia="Times New Roman" w:hAnsi="Calibri" w:cs="Calibri"/>
-                <w:color w:val="000000"/>
-                <w:sz w:val="20"/>
-                <w:szCs w:val="20"/>
-                <w:lang w:eastAsia="en-GB"/>
-              </w:rPr>
-              <w:lastRenderedPageBreak/>
-              <w:t xml:space="preserve">not have to be marked if other </w:t>
+              <w:t xml:space="preserve">Both individuals are walking exaggeratedly or circling tree; one leads, one follows; does not have to be marked if other </w:t>
             </w:r>
             <w:r>
               <w:rPr>
@@ -9235,6 +9814,7 @@
               </w:rPr>
               <w:t xml:space="preserve"> or </w:t>
             </w:r>
+            <w:proofErr w:type="gramStart"/>
             <w:r>
               <w:rPr>
                 <w:rFonts w:ascii="Calibri" w:eastAsia="Times New Roman" w:hAnsi="Calibri" w:cs="Calibri"/>
@@ -9244,7 +9824,19 @@
                 <w:szCs w:val="20"/>
                 <w:lang w:eastAsia="en-GB"/>
               </w:rPr>
-              <w:t>Flees;</w:t>
+              <w:t>Flees</w:t>
+            </w:r>
+            <w:proofErr w:type="gramEnd"/>
+            <w:r>
+              <w:rPr>
+                <w:rFonts w:ascii="Calibri" w:eastAsia="Times New Roman" w:hAnsi="Calibri" w:cs="Calibri"/>
+                <w:i/>
+                <w:color w:val="000000"/>
+                <w:sz w:val="20"/>
+                <w:szCs w:val="20"/>
+                <w:lang w:eastAsia="en-GB"/>
+              </w:rPr>
+              <w:t>;</w:t>
             </w:r>
           </w:p>
         </w:tc>
@@ -9271,7 +9863,6 @@
                 <w:szCs w:val="20"/>
                 <w:lang w:eastAsia="en-GB"/>
               </w:rPr>
-              <w:lastRenderedPageBreak/>
               <w:t>Retreat</w:t>
             </w:r>
           </w:p>
@@ -9523,6 +10114,7 @@
                 <w:lang w:eastAsia="en-GB"/>
               </w:rPr>
             </w:pPr>
+            <w:proofErr w:type="spellStart"/>
             <w:r>
               <w:rPr>
                 <w:rFonts w:ascii="Calibri" w:eastAsia="Times New Roman" w:hAnsi="Calibri" w:cs="Calibri"/>
@@ -9533,6 +10125,7 @@
               </w:rPr>
               <w:t>Head_down</w:t>
             </w:r>
+            <w:proofErr w:type="spellEnd"/>
           </w:p>
         </w:tc>
       </w:tr>
@@ -9999,7 +10592,29 @@
                 <w:szCs w:val="20"/>
                 <w:lang w:eastAsia="en-GB"/>
               </w:rPr>
-              <w:t>F moves body to deliberately expose an area to the recipients attention</w:t>
+              <w:t xml:space="preserve">F moves body to deliberately expose an area to the </w:t>
+            </w:r>
+            <w:proofErr w:type="gramStart"/>
+            <w:r>
+              <w:rPr>
+                <w:rFonts w:ascii="Calibri" w:eastAsia="Times New Roman" w:hAnsi="Calibri" w:cs="Calibri"/>
+                <w:color w:val="000000"/>
+                <w:sz w:val="20"/>
+                <w:szCs w:val="20"/>
+                <w:lang w:eastAsia="en-GB"/>
+              </w:rPr>
+              <w:t>recipients</w:t>
+            </w:r>
+            <w:proofErr w:type="gramEnd"/>
+            <w:r>
+              <w:rPr>
+                <w:rFonts w:ascii="Calibri" w:eastAsia="Times New Roman" w:hAnsi="Calibri" w:cs="Calibri"/>
+                <w:color w:val="000000"/>
+                <w:sz w:val="20"/>
+                <w:szCs w:val="20"/>
+                <w:lang w:eastAsia="en-GB"/>
+              </w:rPr>
+              <w:t xml:space="preserve"> attention</w:t>
             </w:r>
           </w:p>
         </w:tc>
@@ -10207,6 +10822,7 @@
                 <w:lang w:eastAsia="en-GB"/>
               </w:rPr>
             </w:pPr>
+            <w:proofErr w:type="spellStart"/>
             <w:r>
               <w:rPr>
                 <w:rFonts w:ascii="Calibri" w:eastAsia="Times New Roman" w:hAnsi="Calibri" w:cs="Calibri"/>
@@ -10217,6 +10833,7 @@
               </w:rPr>
               <w:t>Slap_ground</w:t>
             </w:r>
+            <w:proofErr w:type="spellEnd"/>
           </w:p>
         </w:tc>
       </w:tr>
@@ -10447,6 +11064,7 @@
                 <w:lang w:eastAsia="en-GB"/>
               </w:rPr>
             </w:pPr>
+            <w:proofErr w:type="spellStart"/>
             <w:r>
               <w:rPr>
                 <w:rFonts w:ascii="Calibri" w:eastAsia="Times New Roman" w:hAnsi="Calibri" w:cs="Calibri"/>
@@ -10457,6 +11075,7 @@
               </w:rPr>
               <w:t>Kick_dirt</w:t>
             </w:r>
+            <w:proofErr w:type="spellEnd"/>
           </w:p>
         </w:tc>
       </w:tr>
@@ -10785,7 +11404,29 @@
                 <w:szCs w:val="20"/>
                 <w:lang w:eastAsia="en-GB"/>
               </w:rPr>
-              <w:t>Looks like begging; arm held out, palm upwards</w:t>
+              <w:t xml:space="preserve">Looks like begging; arm held </w:t>
+            </w:r>
+            <w:proofErr w:type="gramStart"/>
+            <w:r>
+              <w:rPr>
+                <w:rFonts w:ascii="Calibri" w:eastAsia="Times New Roman" w:hAnsi="Calibri" w:cs="Calibri"/>
+                <w:color w:val="000000"/>
+                <w:sz w:val="20"/>
+                <w:szCs w:val="20"/>
+                <w:lang w:eastAsia="en-GB"/>
+              </w:rPr>
+              <w:t>out,</w:t>
+            </w:r>
+            <w:proofErr w:type="gramEnd"/>
+            <w:r>
+              <w:rPr>
+                <w:rFonts w:ascii="Calibri" w:eastAsia="Times New Roman" w:hAnsi="Calibri" w:cs="Calibri"/>
+                <w:color w:val="000000"/>
+                <w:sz w:val="20"/>
+                <w:szCs w:val="20"/>
+                <w:lang w:eastAsia="en-GB"/>
+              </w:rPr>
+              <w:t xml:space="preserve"> palm upwards</w:t>
             </w:r>
           </w:p>
         </w:tc>
@@ -10908,6 +11549,7 @@
               </w:rPr>
               <w:t xml:space="preserve">Sitting or standing in one place, more than one change in balance; if only one change in balance, put </w:t>
             </w:r>
+            <w:proofErr w:type="spellStart"/>
             <w:r>
               <w:rPr>
                 <w:rFonts w:ascii="Calibri" w:eastAsia="Times New Roman" w:hAnsi="Calibri" w:cs="Calibri"/>
@@ -10919,15 +11561,27 @@
               </w:rPr>
               <w:t>Press_ground</w:t>
             </w:r>
-            <w:r>
-              <w:rPr>
-                <w:rFonts w:ascii="Calibri" w:eastAsia="Times New Roman" w:hAnsi="Calibri" w:cs="Calibri"/>
-                <w:color w:val="000000"/>
-                <w:sz w:val="20"/>
-                <w:szCs w:val="20"/>
-                <w:lang w:eastAsia="en-GB"/>
-              </w:rPr>
-              <w:t xml:space="preserve"> (if they balance to the front) or </w:t>
+            <w:proofErr w:type="spellEnd"/>
+            <w:r>
+              <w:rPr>
+                <w:rFonts w:ascii="Calibri" w:eastAsia="Times New Roman" w:hAnsi="Calibri" w:cs="Calibri"/>
+                <w:color w:val="000000"/>
+                <w:sz w:val="20"/>
+                <w:szCs w:val="20"/>
+                <w:lang w:eastAsia="en-GB"/>
+              </w:rPr>
+              <w:t xml:space="preserve"> (if </w:t>
+            </w:r>
+            <w:r>
+              <w:rPr>
+                <w:rFonts w:ascii="Calibri" w:eastAsia="Times New Roman" w:hAnsi="Calibri" w:cs="Calibri"/>
+                <w:color w:val="000000"/>
+                <w:sz w:val="20"/>
+                <w:szCs w:val="20"/>
+                <w:lang w:eastAsia="en-GB"/>
+              </w:rPr>
+              <w:lastRenderedPageBreak/>
+              <w:t xml:space="preserve">they balance to the front) or </w:t>
             </w:r>
             <w:r>
               <w:rPr>
@@ -10975,6 +11629,7 @@
                 <w:szCs w:val="20"/>
                 <w:lang w:eastAsia="en-GB"/>
               </w:rPr>
+              <w:lastRenderedPageBreak/>
               <w:t>-</w:t>
             </w:r>
           </w:p>
@@ -11197,7 +11852,29 @@
                 <w:szCs w:val="20"/>
                 <w:lang w:eastAsia="en-GB"/>
               </w:rPr>
-              <w:t>Both run, not towards or away from each other</w:t>
+              <w:t xml:space="preserve">Both </w:t>
+            </w:r>
+            <w:proofErr w:type="gramStart"/>
+            <w:r>
+              <w:rPr>
+                <w:rFonts w:ascii="Calibri" w:eastAsia="Times New Roman" w:hAnsi="Calibri" w:cs="Calibri"/>
+                <w:color w:val="000000"/>
+                <w:sz w:val="20"/>
+                <w:szCs w:val="20"/>
+                <w:lang w:eastAsia="en-GB"/>
+              </w:rPr>
+              <w:t>run</w:t>
+            </w:r>
+            <w:proofErr w:type="gramEnd"/>
+            <w:r>
+              <w:rPr>
+                <w:rFonts w:ascii="Calibri" w:eastAsia="Times New Roman" w:hAnsi="Calibri" w:cs="Calibri"/>
+                <w:color w:val="000000"/>
+                <w:sz w:val="20"/>
+                <w:szCs w:val="20"/>
+                <w:lang w:eastAsia="en-GB"/>
+              </w:rPr>
+              <w:t>, not towards or away from each other</w:t>
             </w:r>
           </w:p>
         </w:tc>
@@ -11216,6 +11893,7 @@
                 <w:lang w:eastAsia="en-GB"/>
               </w:rPr>
             </w:pPr>
+            <w:proofErr w:type="spellStart"/>
             <w:r>
               <w:rPr>
                 <w:rFonts w:ascii="Calibri" w:eastAsia="Times New Roman" w:hAnsi="Calibri" w:cs="Calibri"/>
@@ -11226,6 +11904,7 @@
               </w:rPr>
               <w:t>Follow_other</w:t>
             </w:r>
+            <w:proofErr w:type="spellEnd"/>
           </w:p>
         </w:tc>
       </w:tr>
@@ -11260,7 +11939,6 @@
                 <w:szCs w:val="20"/>
                 <w:lang w:eastAsia="en-GB"/>
               </w:rPr>
-              <w:lastRenderedPageBreak/>
               <w:t>Slap ground</w:t>
             </w:r>
           </w:p>
@@ -11317,7 +11995,29 @@
                 <w:szCs w:val="20"/>
                 <w:lang w:eastAsia="en-GB"/>
               </w:rPr>
-              <w:t xml:space="preserve">Palm makes contact with ground; if they come back down after bopping or being bipedal, that is not a slap of the ground; use </w:t>
+              <w:t xml:space="preserve">Palm </w:t>
+            </w:r>
+            <w:proofErr w:type="gramStart"/>
+            <w:r>
+              <w:rPr>
+                <w:rFonts w:ascii="Calibri" w:eastAsia="Times New Roman" w:hAnsi="Calibri" w:cs="Calibri"/>
+                <w:color w:val="000000"/>
+                <w:sz w:val="20"/>
+                <w:szCs w:val="20"/>
+                <w:lang w:eastAsia="en-GB"/>
+              </w:rPr>
+              <w:t>makes contact with</w:t>
+            </w:r>
+            <w:proofErr w:type="gramEnd"/>
+            <w:r>
+              <w:rPr>
+                <w:rFonts w:ascii="Calibri" w:eastAsia="Times New Roman" w:hAnsi="Calibri" w:cs="Calibri"/>
+                <w:color w:val="000000"/>
+                <w:sz w:val="20"/>
+                <w:szCs w:val="20"/>
+                <w:lang w:eastAsia="en-GB"/>
+              </w:rPr>
+              <w:t xml:space="preserve"> ground; if they come back down after bopping or being bipedal, that is not a slap of the ground; use </w:t>
             </w:r>
             <w:r>
               <w:rPr>
@@ -11357,6 +12057,7 @@
                 <w:lang w:eastAsia="en-GB"/>
               </w:rPr>
             </w:pPr>
+            <w:proofErr w:type="spellStart"/>
             <w:r>
               <w:rPr>
                 <w:rFonts w:ascii="Calibri" w:eastAsia="Times New Roman" w:hAnsi="Calibri" w:cs="Calibri"/>
@@ -11367,6 +12068,7 @@
               </w:rPr>
               <w:t>Press_ground</w:t>
             </w:r>
+            <w:proofErr w:type="spellEnd"/>
           </w:p>
         </w:tc>
       </w:tr>
@@ -11459,7 +12161,29 @@
                 <w:szCs w:val="20"/>
                 <w:lang w:eastAsia="en-GB"/>
               </w:rPr>
-              <w:t>Complete rotation around body axis; otherwise could be headstand or bow</w:t>
+              <w:t xml:space="preserve">Complete rotation around body axis; </w:t>
+            </w:r>
+            <w:proofErr w:type="gramStart"/>
+            <w:r>
+              <w:rPr>
+                <w:rFonts w:ascii="Calibri" w:eastAsia="Times New Roman" w:hAnsi="Calibri" w:cs="Calibri"/>
+                <w:color w:val="000000"/>
+                <w:sz w:val="20"/>
+                <w:szCs w:val="20"/>
+                <w:lang w:eastAsia="en-GB"/>
+              </w:rPr>
+              <w:t>otherwise</w:t>
+            </w:r>
+            <w:proofErr w:type="gramEnd"/>
+            <w:r>
+              <w:rPr>
+                <w:rFonts w:ascii="Calibri" w:eastAsia="Times New Roman" w:hAnsi="Calibri" w:cs="Calibri"/>
+                <w:color w:val="000000"/>
+                <w:sz w:val="20"/>
+                <w:szCs w:val="20"/>
+                <w:lang w:eastAsia="en-GB"/>
+              </w:rPr>
+              <w:t xml:space="preserve"> could be headstand or bow</w:t>
             </w:r>
           </w:p>
         </w:tc>
@@ -11571,15 +12295,27 @@
                 <w:lang w:eastAsia="en-GB"/>
               </w:rPr>
             </w:pPr>
-            <w:r>
-              <w:rPr>
-                <w:rFonts w:ascii="Calibri" w:eastAsia="Times New Roman" w:hAnsi="Calibri" w:cs="Calibri"/>
-                <w:color w:val="000000"/>
-                <w:sz w:val="20"/>
-                <w:szCs w:val="20"/>
-                <w:lang w:eastAsia="en-GB"/>
-              </w:rPr>
-              <w:t>Has to be different from just stepping down during normal movement</w:t>
+            <w:proofErr w:type="gramStart"/>
+            <w:r>
+              <w:rPr>
+                <w:rFonts w:ascii="Calibri" w:eastAsia="Times New Roman" w:hAnsi="Calibri" w:cs="Calibri"/>
+                <w:color w:val="000000"/>
+                <w:sz w:val="20"/>
+                <w:szCs w:val="20"/>
+                <w:lang w:eastAsia="en-GB"/>
+              </w:rPr>
+              <w:t>Has to</w:t>
+            </w:r>
+            <w:proofErr w:type="gramEnd"/>
+            <w:r>
+              <w:rPr>
+                <w:rFonts w:ascii="Calibri" w:eastAsia="Times New Roman" w:hAnsi="Calibri" w:cs="Calibri"/>
+                <w:color w:val="000000"/>
+                <w:sz w:val="20"/>
+                <w:szCs w:val="20"/>
+                <w:lang w:eastAsia="en-GB"/>
+              </w:rPr>
+              <w:t xml:space="preserve"> be different from just stepping down during normal movement</w:t>
             </w:r>
           </w:p>
         </w:tc>
@@ -11598,6 +12334,7 @@
                 <w:lang w:eastAsia="en-GB"/>
               </w:rPr>
             </w:pPr>
+            <w:proofErr w:type="spellStart"/>
             <w:r>
               <w:rPr>
                 <w:rFonts w:ascii="Calibri" w:eastAsia="Times New Roman" w:hAnsi="Calibri" w:cs="Calibri"/>
@@ -11608,6 +12345,7 @@
               </w:rPr>
               <w:t>Press_ground</w:t>
             </w:r>
+            <w:proofErr w:type="spellEnd"/>
           </w:p>
         </w:tc>
       </w:tr>
@@ -11698,8 +12436,20 @@
                 <w:szCs w:val="20"/>
                 <w:lang w:eastAsia="en-GB"/>
               </w:rPr>
-              <w:t>Looks like a mix of bipedal and flailing, often combined with piloerect</w:t>
-            </w:r>
+              <w:t xml:space="preserve">Looks like a mix of bipedal and flailing, often combined with </w:t>
+            </w:r>
+            <w:proofErr w:type="spellStart"/>
+            <w:r>
+              <w:rPr>
+                <w:rFonts w:ascii="Calibri" w:eastAsia="Times New Roman" w:hAnsi="Calibri" w:cs="Calibri"/>
+                <w:color w:val="000000"/>
+                <w:sz w:val="20"/>
+                <w:szCs w:val="20"/>
+                <w:lang w:eastAsia="en-GB"/>
+              </w:rPr>
+              <w:t>piloerect</w:t>
+            </w:r>
+            <w:proofErr w:type="spellEnd"/>
           </w:p>
         </w:tc>
         <w:tc>
@@ -12076,6 +12826,7 @@
                 <w:lang w:eastAsia="en-GB"/>
               </w:rPr>
             </w:pPr>
+            <w:proofErr w:type="spellStart"/>
             <w:r>
               <w:rPr>
                 <w:rFonts w:ascii="Calibri" w:eastAsia="Times New Roman" w:hAnsi="Calibri" w:cs="Calibri"/>
@@ -12086,6 +12837,7 @@
               </w:rPr>
               <w:t>Run_stiff</w:t>
             </w:r>
+            <w:proofErr w:type="spellEnd"/>
           </w:p>
         </w:tc>
       </w:tr>
@@ -12266,6 +13018,7 @@
                 <w:lang w:eastAsia="en-GB"/>
               </w:rPr>
             </w:pPr>
+            <w:proofErr w:type="spellStart"/>
             <w:r>
               <w:rPr>
                 <w:rFonts w:ascii="Calibri" w:eastAsia="Times New Roman" w:hAnsi="Calibri" w:cs="Calibri"/>
@@ -12276,6 +13029,7 @@
               </w:rPr>
               <w:t>Beg_object</w:t>
             </w:r>
+            <w:proofErr w:type="spellEnd"/>
           </w:p>
         </w:tc>
         <w:tc>
@@ -12390,8 +13144,20 @@
                 <w:szCs w:val="20"/>
                 <w:lang w:eastAsia="en-GB"/>
               </w:rPr>
-              <w:t>Combine into Explore_object</w:t>
-            </w:r>
+              <w:t xml:space="preserve">Combine into </w:t>
+            </w:r>
+            <w:proofErr w:type="spellStart"/>
+            <w:r>
+              <w:rPr>
+                <w:rFonts w:ascii="Calibri" w:eastAsia="Times New Roman" w:hAnsi="Calibri" w:cs="Calibri"/>
+                <w:color w:val="000000"/>
+                <w:sz w:val="20"/>
+                <w:szCs w:val="20"/>
+                <w:lang w:eastAsia="en-GB"/>
+              </w:rPr>
+              <w:t>Explore_object</w:t>
+            </w:r>
+            <w:proofErr w:type="spellEnd"/>
           </w:p>
         </w:tc>
       </w:tr>
@@ -12420,6 +13186,7 @@
                 <w:lang w:eastAsia="en-GB"/>
               </w:rPr>
             </w:pPr>
+            <w:proofErr w:type="spellStart"/>
             <w:r>
               <w:rPr>
                 <w:rFonts w:ascii="Calibri" w:eastAsia="Times New Roman" w:hAnsi="Calibri" w:cs="Calibri"/>
@@ -12430,6 +13197,7 @@
               </w:rPr>
               <w:t>Bite_object</w:t>
             </w:r>
+            <w:proofErr w:type="spellEnd"/>
           </w:p>
         </w:tc>
         <w:tc>
@@ -12521,8 +13289,20 @@
                 <w:szCs w:val="20"/>
                 <w:lang w:eastAsia="en-GB"/>
               </w:rPr>
-              <w:t>Combine into Explore_object</w:t>
-            </w:r>
+              <w:t xml:space="preserve">Combine into </w:t>
+            </w:r>
+            <w:proofErr w:type="spellStart"/>
+            <w:r>
+              <w:rPr>
+                <w:rFonts w:ascii="Calibri" w:eastAsia="Times New Roman" w:hAnsi="Calibri" w:cs="Calibri"/>
+                <w:color w:val="000000"/>
+                <w:sz w:val="20"/>
+                <w:szCs w:val="20"/>
+                <w:lang w:eastAsia="en-GB"/>
+              </w:rPr>
+              <w:t>Explore_object</w:t>
+            </w:r>
+            <w:proofErr w:type="spellEnd"/>
           </w:p>
         </w:tc>
       </w:tr>
@@ -12548,6 +13328,7 @@
                 <w:lang w:eastAsia="en-GB"/>
               </w:rPr>
             </w:pPr>
+            <w:proofErr w:type="spellStart"/>
             <w:r>
               <w:rPr>
                 <w:rFonts w:ascii="Calibri" w:eastAsia="Times New Roman" w:hAnsi="Calibri" w:cs="Calibri"/>
@@ -12558,6 +13339,7 @@
               </w:rPr>
               <w:t>Break_object</w:t>
             </w:r>
+            <w:proofErr w:type="spellEnd"/>
           </w:p>
         </w:tc>
         <w:tc>
@@ -12640,8 +13422,20 @@
                 <w:szCs w:val="20"/>
                 <w:lang w:eastAsia="en-GB"/>
               </w:rPr>
-              <w:t>Combine into Explore_object</w:t>
-            </w:r>
+              <w:t xml:space="preserve">Combine into </w:t>
+            </w:r>
+            <w:proofErr w:type="spellStart"/>
+            <w:r>
+              <w:rPr>
+                <w:rFonts w:ascii="Calibri" w:eastAsia="Times New Roman" w:hAnsi="Calibri" w:cs="Calibri"/>
+                <w:color w:val="000000"/>
+                <w:sz w:val="20"/>
+                <w:szCs w:val="20"/>
+                <w:lang w:eastAsia="en-GB"/>
+              </w:rPr>
+              <w:t>Explore_object</w:t>
+            </w:r>
+            <w:proofErr w:type="spellEnd"/>
           </w:p>
         </w:tc>
       </w:tr>
@@ -12667,6 +13461,7 @@
                 <w:lang w:eastAsia="en-GB"/>
               </w:rPr>
             </w:pPr>
+            <w:proofErr w:type="spellStart"/>
             <w:r>
               <w:rPr>
                 <w:rFonts w:ascii="Calibri" w:eastAsia="Times New Roman" w:hAnsi="Calibri" w:cs="Calibri"/>
@@ -12677,6 +13472,7 @@
               </w:rPr>
               <w:t>Carry_object</w:t>
             </w:r>
+            <w:proofErr w:type="spellEnd"/>
           </w:p>
         </w:tc>
         <w:tc>
@@ -12759,8 +13555,20 @@
                 <w:szCs w:val="20"/>
                 <w:lang w:eastAsia="en-GB"/>
               </w:rPr>
-              <w:t>Combine into Explore_object</w:t>
-            </w:r>
+              <w:t xml:space="preserve">Combine into </w:t>
+            </w:r>
+            <w:proofErr w:type="spellStart"/>
+            <w:r>
+              <w:rPr>
+                <w:rFonts w:ascii="Calibri" w:eastAsia="Times New Roman" w:hAnsi="Calibri" w:cs="Calibri"/>
+                <w:color w:val="000000"/>
+                <w:sz w:val="20"/>
+                <w:szCs w:val="20"/>
+                <w:lang w:eastAsia="en-GB"/>
+              </w:rPr>
+              <w:t>Explore_object</w:t>
+            </w:r>
+            <w:proofErr w:type="spellEnd"/>
           </w:p>
         </w:tc>
       </w:tr>
@@ -12786,6 +13594,7 @@
                 <w:lang w:eastAsia="en-GB"/>
               </w:rPr>
             </w:pPr>
+            <w:proofErr w:type="spellStart"/>
             <w:r>
               <w:rPr>
                 <w:rFonts w:ascii="Calibri" w:eastAsia="Times New Roman" w:hAnsi="Calibri" w:cs="Calibri"/>
@@ -12796,6 +13605,7 @@
               </w:rPr>
               <w:t>Circle_object</w:t>
             </w:r>
+            <w:proofErr w:type="spellEnd"/>
           </w:p>
         </w:tc>
         <w:tc>
@@ -12870,6 +13680,7 @@
                 <w:lang w:eastAsia="en-GB"/>
               </w:rPr>
             </w:pPr>
+            <w:proofErr w:type="spellStart"/>
             <w:r>
               <w:rPr>
                 <w:rFonts w:ascii="Calibri" w:eastAsia="Times New Roman" w:hAnsi="Calibri" w:cs="Calibri"/>
@@ -12880,6 +13691,7 @@
               </w:rPr>
               <w:t>Circle_tree</w:t>
             </w:r>
+            <w:proofErr w:type="spellEnd"/>
           </w:p>
         </w:tc>
       </w:tr>
@@ -12997,8 +13809,20 @@
                 <w:szCs w:val="20"/>
                 <w:lang w:eastAsia="en-GB"/>
               </w:rPr>
-              <w:t>Combine into Explore_object</w:t>
-            </w:r>
+              <w:t xml:space="preserve">Combine into </w:t>
+            </w:r>
+            <w:proofErr w:type="spellStart"/>
+            <w:r>
+              <w:rPr>
+                <w:rFonts w:ascii="Calibri" w:eastAsia="Times New Roman" w:hAnsi="Calibri" w:cs="Calibri"/>
+                <w:color w:val="000000"/>
+                <w:sz w:val="20"/>
+                <w:szCs w:val="20"/>
+                <w:lang w:eastAsia="en-GB"/>
+              </w:rPr>
+              <w:t>Explore_object</w:t>
+            </w:r>
+            <w:proofErr w:type="spellEnd"/>
           </w:p>
         </w:tc>
       </w:tr>
@@ -13024,16 +13848,19 @@
                 <w:lang w:eastAsia="en-GB"/>
               </w:rPr>
             </w:pPr>
-            <w:r>
-              <w:rPr>
-                <w:rFonts w:ascii="Calibri" w:eastAsia="Times New Roman" w:hAnsi="Calibri" w:cs="Calibri"/>
-                <w:color w:val="000000"/>
-                <w:sz w:val="20"/>
-                <w:szCs w:val="20"/>
-                <w:lang w:eastAsia="en-GB"/>
-              </w:rPr>
+            <w:proofErr w:type="spellStart"/>
+            <w:r>
+              <w:rPr>
+                <w:rFonts w:ascii="Calibri" w:eastAsia="Times New Roman" w:hAnsi="Calibri" w:cs="Calibri"/>
+                <w:color w:val="000000"/>
+                <w:sz w:val="20"/>
+                <w:szCs w:val="20"/>
+                <w:lang w:eastAsia="en-GB"/>
+              </w:rPr>
+              <w:lastRenderedPageBreak/>
               <w:t>Drag_object</w:t>
             </w:r>
+            <w:proofErr w:type="spellEnd"/>
           </w:p>
         </w:tc>
         <w:tc>
@@ -13116,8 +13943,20 @@
                 <w:szCs w:val="20"/>
                 <w:lang w:eastAsia="en-GB"/>
               </w:rPr>
-              <w:t>Combine into Explore_object</w:t>
-            </w:r>
+              <w:t xml:space="preserve">Combine into </w:t>
+            </w:r>
+            <w:proofErr w:type="spellStart"/>
+            <w:r>
+              <w:rPr>
+                <w:rFonts w:ascii="Calibri" w:eastAsia="Times New Roman" w:hAnsi="Calibri" w:cs="Calibri"/>
+                <w:color w:val="000000"/>
+                <w:sz w:val="20"/>
+                <w:szCs w:val="20"/>
+                <w:lang w:eastAsia="en-GB"/>
+              </w:rPr>
+              <w:t>Explore_object</w:t>
+            </w:r>
+            <w:proofErr w:type="spellEnd"/>
           </w:p>
         </w:tc>
       </w:tr>
@@ -13142,6 +13981,7 @@
                 <w:lang w:eastAsia="en-GB"/>
               </w:rPr>
             </w:pPr>
+            <w:proofErr w:type="spellStart"/>
             <w:r>
               <w:rPr>
                 <w:rFonts w:ascii="Calibri" w:eastAsia="Times New Roman" w:hAnsi="Calibri" w:cs="Calibri"/>
@@ -13152,6 +13992,7 @@
               </w:rPr>
               <w:t>Drop_object</w:t>
             </w:r>
+            <w:proofErr w:type="spellEnd"/>
           </w:p>
         </w:tc>
         <w:tc>
@@ -13233,8 +14074,20 @@
                 <w:szCs w:val="20"/>
                 <w:lang w:eastAsia="en-GB"/>
               </w:rPr>
-              <w:t>Combine into Explore_object</w:t>
-            </w:r>
+              <w:t xml:space="preserve">Combine into </w:t>
+            </w:r>
+            <w:proofErr w:type="spellStart"/>
+            <w:r>
+              <w:rPr>
+                <w:rFonts w:ascii="Calibri" w:eastAsia="Times New Roman" w:hAnsi="Calibri" w:cs="Calibri"/>
+                <w:color w:val="000000"/>
+                <w:sz w:val="20"/>
+                <w:szCs w:val="20"/>
+                <w:lang w:eastAsia="en-GB"/>
+              </w:rPr>
+              <w:t>Explore_object</w:t>
+            </w:r>
+            <w:proofErr w:type="spellEnd"/>
           </w:p>
         </w:tc>
       </w:tr>
@@ -13260,6 +14113,7 @@
                 <w:lang w:eastAsia="en-GB"/>
               </w:rPr>
             </w:pPr>
+            <w:proofErr w:type="spellStart"/>
             <w:r>
               <w:rPr>
                 <w:rFonts w:ascii="Calibri" w:eastAsia="Times New Roman" w:hAnsi="Calibri" w:cs="Calibri"/>
@@ -13270,6 +14124,7 @@
               </w:rPr>
               <w:t>Drum_object</w:t>
             </w:r>
+            <w:proofErr w:type="spellEnd"/>
           </w:p>
         </w:tc>
         <w:tc>
@@ -13344,6 +14199,7 @@
                 <w:lang w:eastAsia="en-GB"/>
               </w:rPr>
             </w:pPr>
+            <w:proofErr w:type="spellStart"/>
             <w:r>
               <w:rPr>
                 <w:rFonts w:ascii="Calibri" w:eastAsia="Times New Roman" w:hAnsi="Calibri" w:cs="Calibri"/>
@@ -13354,6 +14210,7 @@
               </w:rPr>
               <w:t>Drum_tree</w:t>
             </w:r>
+            <w:proofErr w:type="spellEnd"/>
           </w:p>
         </w:tc>
       </w:tr>
@@ -13379,17 +14236,18 @@
                 <w:lang w:eastAsia="en-GB"/>
               </w:rPr>
             </w:pPr>
-            <w:r>
-              <w:rPr>
-                <w:rFonts w:ascii="Calibri" w:eastAsia="Times New Roman" w:hAnsi="Calibri" w:cs="Calibri"/>
-                <w:color w:val="000000"/>
-                <w:sz w:val="20"/>
-                <w:szCs w:val="20"/>
-                <w:lang w:eastAsia="en-GB"/>
-              </w:rPr>
-              <w:lastRenderedPageBreak/>
+            <w:proofErr w:type="spellStart"/>
+            <w:r>
+              <w:rPr>
+                <w:rFonts w:ascii="Calibri" w:eastAsia="Times New Roman" w:hAnsi="Calibri" w:cs="Calibri"/>
+                <w:color w:val="000000"/>
+                <w:sz w:val="20"/>
+                <w:szCs w:val="20"/>
+                <w:lang w:eastAsia="en-GB"/>
+              </w:rPr>
               <w:t>Explore_object</w:t>
             </w:r>
+            <w:proofErr w:type="spellEnd"/>
           </w:p>
         </w:tc>
         <w:tc>
@@ -13472,8 +14330,20 @@
                 <w:szCs w:val="20"/>
                 <w:lang w:eastAsia="en-GB"/>
               </w:rPr>
-              <w:t>Combine into Explore_object</w:t>
-            </w:r>
+              <w:t xml:space="preserve">Combine into </w:t>
+            </w:r>
+            <w:proofErr w:type="spellStart"/>
+            <w:r>
+              <w:rPr>
+                <w:rFonts w:ascii="Calibri" w:eastAsia="Times New Roman" w:hAnsi="Calibri" w:cs="Calibri"/>
+                <w:color w:val="000000"/>
+                <w:sz w:val="20"/>
+                <w:szCs w:val="20"/>
+                <w:lang w:eastAsia="en-GB"/>
+              </w:rPr>
+              <w:t>Explore_object</w:t>
+            </w:r>
+            <w:proofErr w:type="spellEnd"/>
           </w:p>
         </w:tc>
       </w:tr>
@@ -13499,6 +14369,7 @@
                 <w:lang w:eastAsia="en-GB"/>
               </w:rPr>
             </w:pPr>
+            <w:proofErr w:type="spellStart"/>
             <w:r>
               <w:rPr>
                 <w:rFonts w:ascii="Calibri" w:eastAsia="Times New Roman" w:hAnsi="Calibri" w:cs="Calibri"/>
@@ -13509,6 +14380,7 @@
               </w:rPr>
               <w:t>Grab_object</w:t>
             </w:r>
+            <w:proofErr w:type="spellEnd"/>
           </w:p>
         </w:tc>
         <w:tc>
@@ -13591,8 +14463,20 @@
                 <w:szCs w:val="20"/>
                 <w:lang w:eastAsia="en-GB"/>
               </w:rPr>
-              <w:t>Combine into Explore_object</w:t>
-            </w:r>
+              <w:t xml:space="preserve">Combine into </w:t>
+            </w:r>
+            <w:proofErr w:type="spellStart"/>
+            <w:r>
+              <w:rPr>
+                <w:rFonts w:ascii="Calibri" w:eastAsia="Times New Roman" w:hAnsi="Calibri" w:cs="Calibri"/>
+                <w:color w:val="000000"/>
+                <w:sz w:val="20"/>
+                <w:szCs w:val="20"/>
+                <w:lang w:eastAsia="en-GB"/>
+              </w:rPr>
+              <w:t>Explore_object</w:t>
+            </w:r>
+            <w:proofErr w:type="spellEnd"/>
           </w:p>
         </w:tc>
       </w:tr>
@@ -13710,8 +14594,20 @@
                 <w:szCs w:val="20"/>
                 <w:lang w:eastAsia="en-GB"/>
               </w:rPr>
-              <w:t>Combine into Explore_object</w:t>
-            </w:r>
+              <w:t xml:space="preserve">Combine into </w:t>
+            </w:r>
+            <w:proofErr w:type="spellStart"/>
+            <w:r>
+              <w:rPr>
+                <w:rFonts w:ascii="Calibri" w:eastAsia="Times New Roman" w:hAnsi="Calibri" w:cs="Calibri"/>
+                <w:color w:val="000000"/>
+                <w:sz w:val="20"/>
+                <w:szCs w:val="20"/>
+                <w:lang w:eastAsia="en-GB"/>
+              </w:rPr>
+              <w:t>Explore_object</w:t>
+            </w:r>
+            <w:proofErr w:type="spellEnd"/>
           </w:p>
         </w:tc>
       </w:tr>
@@ -13737,6 +14633,7 @@
                 <w:lang w:eastAsia="en-GB"/>
               </w:rPr>
             </w:pPr>
+            <w:proofErr w:type="spellStart"/>
             <w:r>
               <w:rPr>
                 <w:rFonts w:ascii="Calibri" w:eastAsia="Times New Roman" w:hAnsi="Calibri" w:cs="Calibri"/>
@@ -13747,6 +14644,7 @@
               </w:rPr>
               <w:t>Hit_object</w:t>
             </w:r>
+            <w:proofErr w:type="spellEnd"/>
           </w:p>
         </w:tc>
         <w:tc>
@@ -13802,7 +14700,29 @@
                 <w:szCs w:val="20"/>
                 <w:lang w:eastAsia="en-GB"/>
               </w:rPr>
-              <w:t>Non-repetitive contact of O with either hands or other object</w:t>
+              <w:t xml:space="preserve">Non-repetitive contact of O with either hands or </w:t>
+            </w:r>
+            <w:proofErr w:type="gramStart"/>
+            <w:r>
+              <w:rPr>
+                <w:rFonts w:ascii="Calibri" w:eastAsia="Times New Roman" w:hAnsi="Calibri" w:cs="Calibri"/>
+                <w:color w:val="000000"/>
+                <w:sz w:val="20"/>
+                <w:szCs w:val="20"/>
+                <w:lang w:eastAsia="en-GB"/>
+              </w:rPr>
+              <w:t>other</w:t>
+            </w:r>
+            <w:proofErr w:type="gramEnd"/>
+            <w:r>
+              <w:rPr>
+                <w:rFonts w:ascii="Calibri" w:eastAsia="Times New Roman" w:hAnsi="Calibri" w:cs="Calibri"/>
+                <w:color w:val="000000"/>
+                <w:sz w:val="20"/>
+                <w:szCs w:val="20"/>
+                <w:lang w:eastAsia="en-GB"/>
+              </w:rPr>
+              <w:t xml:space="preserve"> object</w:t>
             </w:r>
           </w:p>
         </w:tc>
@@ -13821,6 +14741,7 @@
                 <w:lang w:eastAsia="en-GB"/>
               </w:rPr>
             </w:pPr>
+            <w:proofErr w:type="spellStart"/>
             <w:r>
               <w:rPr>
                 <w:rFonts w:ascii="Calibri" w:eastAsia="Times New Roman" w:hAnsi="Calibri" w:cs="Calibri"/>
@@ -13831,6 +14752,7 @@
               </w:rPr>
               <w:t>Drum_tree</w:t>
             </w:r>
+            <w:proofErr w:type="spellEnd"/>
           </w:p>
         </w:tc>
       </w:tr>
@@ -13864,8 +14786,20 @@
                 <w:szCs w:val="20"/>
                 <w:lang w:eastAsia="en-GB"/>
               </w:rPr>
-              <w:t>Jump on_object</w:t>
-            </w:r>
+              <w:t xml:space="preserve">Jump </w:t>
+            </w:r>
+            <w:proofErr w:type="spellStart"/>
+            <w:r>
+              <w:rPr>
+                <w:rFonts w:ascii="Calibri" w:eastAsia="Times New Roman" w:hAnsi="Calibri" w:cs="Calibri"/>
+                <w:color w:val="000000"/>
+                <w:sz w:val="20"/>
+                <w:szCs w:val="20"/>
+                <w:lang w:eastAsia="en-GB"/>
+              </w:rPr>
+              <w:t>on_object</w:t>
+            </w:r>
+            <w:proofErr w:type="spellEnd"/>
           </w:p>
         </w:tc>
         <w:tc>
@@ -13948,8 +14882,20 @@
                 <w:szCs w:val="20"/>
                 <w:lang w:eastAsia="en-GB"/>
               </w:rPr>
-              <w:t>Combine into Explore_object</w:t>
-            </w:r>
+              <w:t xml:space="preserve">Combine into </w:t>
+            </w:r>
+            <w:proofErr w:type="spellStart"/>
+            <w:r>
+              <w:rPr>
+                <w:rFonts w:ascii="Calibri" w:eastAsia="Times New Roman" w:hAnsi="Calibri" w:cs="Calibri"/>
+                <w:color w:val="000000"/>
+                <w:sz w:val="20"/>
+                <w:szCs w:val="20"/>
+                <w:lang w:eastAsia="en-GB"/>
+              </w:rPr>
+              <w:t>Explore_object</w:t>
+            </w:r>
+            <w:proofErr w:type="spellEnd"/>
           </w:p>
         </w:tc>
       </w:tr>
@@ -13975,6 +14921,7 @@
                 <w:lang w:eastAsia="en-GB"/>
               </w:rPr>
             </w:pPr>
+            <w:proofErr w:type="spellStart"/>
             <w:r>
               <w:rPr>
                 <w:rFonts w:ascii="Calibri" w:eastAsia="Times New Roman" w:hAnsi="Calibri" w:cs="Calibri"/>
@@ -13985,6 +14932,7 @@
               </w:rPr>
               <w:t>Kick_object</w:t>
             </w:r>
+            <w:proofErr w:type="spellEnd"/>
           </w:p>
         </w:tc>
         <w:tc>
@@ -14059,6 +15007,7 @@
                 <w:lang w:eastAsia="en-GB"/>
               </w:rPr>
             </w:pPr>
+            <w:proofErr w:type="spellStart"/>
             <w:r>
               <w:rPr>
                 <w:rFonts w:ascii="Calibri" w:eastAsia="Times New Roman" w:hAnsi="Calibri" w:cs="Calibri"/>
@@ -14069,6 +15018,7 @@
               </w:rPr>
               <w:t>Kick_tree</w:t>
             </w:r>
+            <w:proofErr w:type="spellEnd"/>
           </w:p>
         </w:tc>
       </w:tr>
@@ -14094,6 +15044,7 @@
                 <w:lang w:eastAsia="en-GB"/>
               </w:rPr>
             </w:pPr>
+            <w:proofErr w:type="spellStart"/>
             <w:r>
               <w:rPr>
                 <w:rFonts w:ascii="Calibri" w:eastAsia="Times New Roman" w:hAnsi="Calibri" w:cs="Calibri"/>
@@ -14104,6 +15055,7 @@
               </w:rPr>
               <w:t>Poke_object</w:t>
             </w:r>
+            <w:proofErr w:type="spellEnd"/>
           </w:p>
         </w:tc>
         <w:tc>
@@ -14178,6 +15130,7 @@
                 <w:lang w:eastAsia="en-GB"/>
               </w:rPr>
             </w:pPr>
+            <w:proofErr w:type="spellStart"/>
             <w:r>
               <w:rPr>
                 <w:rFonts w:ascii="Calibri" w:eastAsia="Times New Roman" w:hAnsi="Calibri" w:cs="Calibri"/>
@@ -14188,6 +15141,7 @@
               </w:rPr>
               <w:t>Explore_object</w:t>
             </w:r>
+            <w:proofErr w:type="spellEnd"/>
           </w:p>
         </w:tc>
       </w:tr>
@@ -14213,6 +15167,7 @@
                 <w:lang w:eastAsia="en-GB"/>
               </w:rPr>
             </w:pPr>
+            <w:proofErr w:type="spellStart"/>
             <w:r>
               <w:rPr>
                 <w:rFonts w:ascii="Calibri" w:eastAsia="Times New Roman" w:hAnsi="Calibri" w:cs="Calibri"/>
@@ -14223,6 +15178,7 @@
               </w:rPr>
               <w:t>Present_object</w:t>
             </w:r>
+            <w:proofErr w:type="spellEnd"/>
           </w:p>
         </w:tc>
         <w:tc>
@@ -14305,8 +15261,20 @@
                 <w:szCs w:val="20"/>
                 <w:lang w:eastAsia="en-GB"/>
               </w:rPr>
-              <w:t>Combine into Explore_object</w:t>
-            </w:r>
+              <w:t xml:space="preserve">Combine into </w:t>
+            </w:r>
+            <w:proofErr w:type="spellStart"/>
+            <w:r>
+              <w:rPr>
+                <w:rFonts w:ascii="Calibri" w:eastAsia="Times New Roman" w:hAnsi="Calibri" w:cs="Calibri"/>
+                <w:color w:val="000000"/>
+                <w:sz w:val="20"/>
+                <w:szCs w:val="20"/>
+                <w:lang w:eastAsia="en-GB"/>
+              </w:rPr>
+              <w:t>Explore_object</w:t>
+            </w:r>
+            <w:proofErr w:type="spellEnd"/>
           </w:p>
         </w:tc>
       </w:tr>
@@ -14339,8 +15307,20 @@
                 <w:szCs w:val="20"/>
                 <w:lang w:eastAsia="en-GB"/>
               </w:rPr>
-              <w:t>Pretend-throw_object</w:t>
-            </w:r>
+              <w:t>Pretend-</w:t>
+            </w:r>
+            <w:proofErr w:type="spellStart"/>
+            <w:r>
+              <w:rPr>
+                <w:rFonts w:ascii="Calibri" w:eastAsia="Times New Roman" w:hAnsi="Calibri" w:cs="Calibri"/>
+                <w:color w:val="000000"/>
+                <w:sz w:val="20"/>
+                <w:szCs w:val="20"/>
+                <w:lang w:eastAsia="en-GB"/>
+              </w:rPr>
+              <w:t>throw_object</w:t>
+            </w:r>
+            <w:proofErr w:type="spellEnd"/>
           </w:p>
         </w:tc>
         <w:tc>
@@ -14422,8 +15402,20 @@
                 <w:szCs w:val="20"/>
                 <w:lang w:eastAsia="en-GB"/>
               </w:rPr>
-              <w:t>Combine into Explore_object</w:t>
-            </w:r>
+              <w:t xml:space="preserve">Combine into </w:t>
+            </w:r>
+            <w:proofErr w:type="spellStart"/>
+            <w:r>
+              <w:rPr>
+                <w:rFonts w:ascii="Calibri" w:eastAsia="Times New Roman" w:hAnsi="Calibri" w:cs="Calibri"/>
+                <w:color w:val="000000"/>
+                <w:sz w:val="20"/>
+                <w:szCs w:val="20"/>
+                <w:lang w:eastAsia="en-GB"/>
+              </w:rPr>
+              <w:t>Explore_object</w:t>
+            </w:r>
+            <w:proofErr w:type="spellEnd"/>
           </w:p>
         </w:tc>
       </w:tr>
@@ -14449,6 +15441,7 @@
                 <w:lang w:eastAsia="en-GB"/>
               </w:rPr>
             </w:pPr>
+            <w:proofErr w:type="spellStart"/>
             <w:r>
               <w:rPr>
                 <w:rFonts w:ascii="Calibri" w:eastAsia="Times New Roman" w:hAnsi="Calibri" w:cs="Calibri"/>
@@ -14459,6 +15452,7 @@
               </w:rPr>
               <w:t>Pull_object</w:t>
             </w:r>
+            <w:proofErr w:type="spellEnd"/>
           </w:p>
         </w:tc>
         <w:tc>
@@ -14541,8 +15535,20 @@
                 <w:szCs w:val="20"/>
                 <w:lang w:eastAsia="en-GB"/>
               </w:rPr>
-              <w:t>Combine into Explore_object</w:t>
-            </w:r>
+              <w:t xml:space="preserve">Combine into </w:t>
+            </w:r>
+            <w:proofErr w:type="spellStart"/>
+            <w:r>
+              <w:rPr>
+                <w:rFonts w:ascii="Calibri" w:eastAsia="Times New Roman" w:hAnsi="Calibri" w:cs="Calibri"/>
+                <w:color w:val="000000"/>
+                <w:sz w:val="20"/>
+                <w:szCs w:val="20"/>
+                <w:lang w:eastAsia="en-GB"/>
+              </w:rPr>
+              <w:t>Explore_object</w:t>
+            </w:r>
+            <w:proofErr w:type="spellEnd"/>
           </w:p>
         </w:tc>
       </w:tr>
@@ -14568,6 +15574,7 @@
                 <w:lang w:eastAsia="en-GB"/>
               </w:rPr>
             </w:pPr>
+            <w:proofErr w:type="spellStart"/>
             <w:r>
               <w:rPr>
                 <w:rFonts w:ascii="Calibri" w:eastAsia="Times New Roman" w:hAnsi="Calibri" w:cs="Calibri"/>
@@ -14578,6 +15585,7 @@
               </w:rPr>
               <w:t>Push_object</w:t>
             </w:r>
+            <w:proofErr w:type="spellEnd"/>
           </w:p>
         </w:tc>
         <w:tc>
@@ -14660,8 +15668,20 @@
                 <w:szCs w:val="20"/>
                 <w:lang w:eastAsia="en-GB"/>
               </w:rPr>
-              <w:t>Combine into Explore_object</w:t>
-            </w:r>
+              <w:t xml:space="preserve">Combine into </w:t>
+            </w:r>
+            <w:proofErr w:type="spellStart"/>
+            <w:r>
+              <w:rPr>
+                <w:rFonts w:ascii="Calibri" w:eastAsia="Times New Roman" w:hAnsi="Calibri" w:cs="Calibri"/>
+                <w:color w:val="000000"/>
+                <w:sz w:val="20"/>
+                <w:szCs w:val="20"/>
+                <w:lang w:eastAsia="en-GB"/>
+              </w:rPr>
+              <w:t>Explore_object</w:t>
+            </w:r>
+            <w:proofErr w:type="spellEnd"/>
           </w:p>
         </w:tc>
       </w:tr>
@@ -14687,6 +15707,7 @@
                 <w:lang w:eastAsia="en-GB"/>
               </w:rPr>
             </w:pPr>
+            <w:proofErr w:type="spellStart"/>
             <w:r>
               <w:rPr>
                 <w:rFonts w:ascii="Calibri" w:eastAsia="Times New Roman" w:hAnsi="Calibri" w:cs="Calibri"/>
@@ -14697,6 +15718,7 @@
               </w:rPr>
               <w:t>Shake_object</w:t>
             </w:r>
+            <w:proofErr w:type="spellEnd"/>
           </w:p>
         </w:tc>
         <w:tc>
@@ -14779,8 +15801,20 @@
                 <w:szCs w:val="20"/>
                 <w:lang w:eastAsia="en-GB"/>
               </w:rPr>
-              <w:t>Combine into Explore_object</w:t>
-            </w:r>
+              <w:t xml:space="preserve">Combine into </w:t>
+            </w:r>
+            <w:proofErr w:type="spellStart"/>
+            <w:r>
+              <w:rPr>
+                <w:rFonts w:ascii="Calibri" w:eastAsia="Times New Roman" w:hAnsi="Calibri" w:cs="Calibri"/>
+                <w:color w:val="000000"/>
+                <w:sz w:val="20"/>
+                <w:szCs w:val="20"/>
+                <w:lang w:eastAsia="en-GB"/>
+              </w:rPr>
+              <w:t>Explore_object</w:t>
+            </w:r>
+            <w:proofErr w:type="spellEnd"/>
           </w:p>
         </w:tc>
       </w:tr>
@@ -14805,6 +15839,7 @@
                 <w:lang w:eastAsia="en-GB"/>
               </w:rPr>
             </w:pPr>
+            <w:proofErr w:type="spellStart"/>
             <w:r>
               <w:rPr>
                 <w:rFonts w:ascii="Calibri" w:eastAsia="Times New Roman" w:hAnsi="Calibri" w:cs="Calibri"/>
@@ -14815,6 +15850,7 @@
               </w:rPr>
               <w:t>Slap_ground_object</w:t>
             </w:r>
+            <w:proofErr w:type="spellEnd"/>
           </w:p>
         </w:tc>
         <w:tc>
@@ -14888,6 +15924,7 @@
                 <w:lang w:eastAsia="en-GB"/>
               </w:rPr>
             </w:pPr>
+            <w:proofErr w:type="spellStart"/>
             <w:r>
               <w:rPr>
                 <w:rFonts w:ascii="Calibri" w:eastAsia="Times New Roman" w:hAnsi="Calibri" w:cs="Calibri"/>
@@ -14898,6 +15935,7 @@
               </w:rPr>
               <w:t>Slap_ground</w:t>
             </w:r>
+            <w:proofErr w:type="spellEnd"/>
           </w:p>
         </w:tc>
       </w:tr>
@@ -14923,6 +15961,7 @@
                 <w:lang w:eastAsia="en-GB"/>
               </w:rPr>
             </w:pPr>
+            <w:proofErr w:type="spellStart"/>
             <w:r>
               <w:rPr>
                 <w:rFonts w:ascii="Calibri" w:eastAsia="Times New Roman" w:hAnsi="Calibri" w:cs="Calibri"/>
@@ -14933,6 +15972,7 @@
               </w:rPr>
               <w:t>Take_object</w:t>
             </w:r>
+            <w:proofErr w:type="spellEnd"/>
           </w:p>
         </w:tc>
         <w:tc>
@@ -15015,8 +16055,20 @@
                 <w:szCs w:val="20"/>
                 <w:lang w:eastAsia="en-GB"/>
               </w:rPr>
-              <w:t>Combine into Explore_object</w:t>
-            </w:r>
+              <w:t xml:space="preserve">Combine into </w:t>
+            </w:r>
+            <w:proofErr w:type="spellStart"/>
+            <w:r>
+              <w:rPr>
+                <w:rFonts w:ascii="Calibri" w:eastAsia="Times New Roman" w:hAnsi="Calibri" w:cs="Calibri"/>
+                <w:color w:val="000000"/>
+                <w:sz w:val="20"/>
+                <w:szCs w:val="20"/>
+                <w:lang w:eastAsia="en-GB"/>
+              </w:rPr>
+              <w:t>Explore_object</w:t>
+            </w:r>
+            <w:proofErr w:type="spellEnd"/>
           </w:p>
         </w:tc>
       </w:tr>
@@ -15042,6 +16094,7 @@
                 <w:lang w:eastAsia="en-GB"/>
               </w:rPr>
             </w:pPr>
+            <w:proofErr w:type="spellStart"/>
             <w:r>
               <w:rPr>
                 <w:rFonts w:ascii="Calibri" w:eastAsia="Times New Roman" w:hAnsi="Calibri" w:cs="Calibri"/>
@@ -15052,6 +16105,7 @@
               </w:rPr>
               <w:t>Throw_object</w:t>
             </w:r>
+            <w:proofErr w:type="spellEnd"/>
           </w:p>
         </w:tc>
         <w:tc>
@@ -15134,8 +16188,20 @@
                 <w:szCs w:val="20"/>
                 <w:lang w:eastAsia="en-GB"/>
               </w:rPr>
-              <w:t>Combine into Explore_object</w:t>
-            </w:r>
+              <w:t xml:space="preserve">Combine into </w:t>
+            </w:r>
+            <w:proofErr w:type="spellStart"/>
+            <w:r>
+              <w:rPr>
+                <w:rFonts w:ascii="Calibri" w:eastAsia="Times New Roman" w:hAnsi="Calibri" w:cs="Calibri"/>
+                <w:color w:val="000000"/>
+                <w:sz w:val="20"/>
+                <w:szCs w:val="20"/>
+                <w:lang w:eastAsia="en-GB"/>
+              </w:rPr>
+              <w:t>Explore_object</w:t>
+            </w:r>
+            <w:proofErr w:type="spellEnd"/>
           </w:p>
         </w:tc>
       </w:tr>
@@ -15161,6 +16227,7 @@
                 <w:lang w:eastAsia="en-GB"/>
               </w:rPr>
             </w:pPr>
+            <w:proofErr w:type="spellStart"/>
             <w:r>
               <w:rPr>
                 <w:rFonts w:ascii="Calibri" w:eastAsia="Times New Roman" w:hAnsi="Calibri" w:cs="Calibri"/>
@@ -15171,6 +16238,7 @@
               </w:rPr>
               <w:t>Tickle_object</w:t>
             </w:r>
+            <w:proofErr w:type="spellEnd"/>
           </w:p>
         </w:tc>
         <w:tc>
@@ -15280,6 +16348,7 @@
                 <w:lang w:eastAsia="en-GB"/>
               </w:rPr>
             </w:pPr>
+            <w:proofErr w:type="spellStart"/>
             <w:r>
               <w:rPr>
                 <w:rFonts w:ascii="Calibri" w:eastAsia="Times New Roman" w:hAnsi="Calibri" w:cs="Calibri"/>
@@ -15290,6 +16359,7 @@
               </w:rPr>
               <w:t>Touch_object</w:t>
             </w:r>
+            <w:proofErr w:type="spellEnd"/>
           </w:p>
         </w:tc>
         <w:tc>
@@ -15372,8 +16442,20 @@
                 <w:szCs w:val="20"/>
                 <w:lang w:eastAsia="en-GB"/>
               </w:rPr>
-              <w:t>Combine into Explore_object</w:t>
-            </w:r>
+              <w:t xml:space="preserve">Combine into </w:t>
+            </w:r>
+            <w:proofErr w:type="spellStart"/>
+            <w:r>
+              <w:rPr>
+                <w:rFonts w:ascii="Calibri" w:eastAsia="Times New Roman" w:hAnsi="Calibri" w:cs="Calibri"/>
+                <w:color w:val="000000"/>
+                <w:sz w:val="20"/>
+                <w:szCs w:val="20"/>
+                <w:lang w:eastAsia="en-GB"/>
+              </w:rPr>
+              <w:t>Explore_object</w:t>
+            </w:r>
+            <w:proofErr w:type="spellEnd"/>
           </w:p>
         </w:tc>
       </w:tr>
@@ -15526,6 +16608,7 @@
                 <w:szCs w:val="20"/>
                 <w:lang w:eastAsia="en-GB"/>
               </w:rPr>
+              <w:lastRenderedPageBreak/>
               <w:t>Twist object</w:t>
             </w:r>
           </w:p>
@@ -15556,7 +16639,29 @@
                 <w:szCs w:val="20"/>
                 <w:lang w:eastAsia="en-GB"/>
               </w:rPr>
-              <w:t>F holds O with P and they twist it together</w:t>
+              <w:t xml:space="preserve">F holds O with </w:t>
+            </w:r>
+            <w:proofErr w:type="gramStart"/>
+            <w:r>
+              <w:rPr>
+                <w:rFonts w:ascii="Calibri" w:eastAsia="Times New Roman" w:hAnsi="Calibri" w:cs="Calibri"/>
+                <w:color w:val="000000"/>
+                <w:sz w:val="20"/>
+                <w:szCs w:val="20"/>
+                <w:lang w:eastAsia="en-GB"/>
+              </w:rPr>
+              <w:t>P</w:t>
+            </w:r>
+            <w:proofErr w:type="gramEnd"/>
+            <w:r>
+              <w:rPr>
+                <w:rFonts w:ascii="Calibri" w:eastAsia="Times New Roman" w:hAnsi="Calibri" w:cs="Calibri"/>
+                <w:color w:val="000000"/>
+                <w:sz w:val="20"/>
+                <w:szCs w:val="20"/>
+                <w:lang w:eastAsia="en-GB"/>
+              </w:rPr>
+              <w:t xml:space="preserve"> and they twist it together</w:t>
             </w:r>
           </w:p>
         </w:tc>
@@ -15610,8 +16715,20 @@
                 <w:szCs w:val="20"/>
                 <w:lang w:eastAsia="en-GB"/>
               </w:rPr>
-              <w:t>Combine into Explore_object</w:t>
-            </w:r>
+              <w:t xml:space="preserve">Combine into </w:t>
+            </w:r>
+            <w:proofErr w:type="spellStart"/>
+            <w:r>
+              <w:rPr>
+                <w:rFonts w:ascii="Calibri" w:eastAsia="Times New Roman" w:hAnsi="Calibri" w:cs="Calibri"/>
+                <w:color w:val="000000"/>
+                <w:sz w:val="20"/>
+                <w:szCs w:val="20"/>
+                <w:lang w:eastAsia="en-GB"/>
+              </w:rPr>
+              <w:t>Explore_object</w:t>
+            </w:r>
+            <w:proofErr w:type="spellEnd"/>
           </w:p>
         </w:tc>
       </w:tr>
@@ -15636,6 +16753,7 @@
                 <w:lang w:eastAsia="en-GB"/>
               </w:rPr>
             </w:pPr>
+            <w:proofErr w:type="spellStart"/>
             <w:r>
               <w:rPr>
                 <w:rFonts w:ascii="Calibri" w:eastAsia="Times New Roman" w:hAnsi="Calibri" w:cs="Calibri"/>
@@ -15646,6 +16764,7 @@
               </w:rPr>
               <w:t>Wash_object</w:t>
             </w:r>
+            <w:proofErr w:type="spellEnd"/>
           </w:p>
         </w:tc>
         <w:tc>
@@ -15727,8 +16846,20 @@
                 <w:szCs w:val="20"/>
                 <w:lang w:eastAsia="en-GB"/>
               </w:rPr>
-              <w:t>Combine into Explore_object</w:t>
-            </w:r>
+              <w:t xml:space="preserve">Combine into </w:t>
+            </w:r>
+            <w:proofErr w:type="spellStart"/>
+            <w:r>
+              <w:rPr>
+                <w:rFonts w:ascii="Calibri" w:eastAsia="Times New Roman" w:hAnsi="Calibri" w:cs="Calibri"/>
+                <w:color w:val="000000"/>
+                <w:sz w:val="20"/>
+                <w:szCs w:val="20"/>
+                <w:lang w:eastAsia="en-GB"/>
+              </w:rPr>
+              <w:t>Explore_object</w:t>
+            </w:r>
+            <w:proofErr w:type="spellEnd"/>
           </w:p>
         </w:tc>
       </w:tr>
@@ -15754,17 +16885,18 @@
                 <w:lang w:eastAsia="en-GB"/>
               </w:rPr>
             </w:pPr>
-            <w:r>
-              <w:rPr>
-                <w:rFonts w:ascii="Calibri" w:eastAsia="Times New Roman" w:hAnsi="Calibri" w:cs="Calibri"/>
-                <w:color w:val="000000"/>
-                <w:sz w:val="20"/>
-                <w:szCs w:val="20"/>
-                <w:lang w:eastAsia="en-GB"/>
-              </w:rPr>
-              <w:lastRenderedPageBreak/>
+            <w:proofErr w:type="spellStart"/>
+            <w:r>
+              <w:rPr>
+                <w:rFonts w:ascii="Calibri" w:eastAsia="Times New Roman" w:hAnsi="Calibri" w:cs="Calibri"/>
+                <w:color w:val="000000"/>
+                <w:sz w:val="20"/>
+                <w:szCs w:val="20"/>
+                <w:lang w:eastAsia="en-GB"/>
+              </w:rPr>
               <w:t>Watch_object</w:t>
             </w:r>
+            <w:proofErr w:type="spellEnd"/>
           </w:p>
         </w:tc>
         <w:tc>
@@ -15847,8 +16979,20 @@
                 <w:szCs w:val="20"/>
                 <w:lang w:eastAsia="en-GB"/>
               </w:rPr>
-              <w:t>Combine into Explore_object</w:t>
-            </w:r>
+              <w:t xml:space="preserve">Combine into </w:t>
+            </w:r>
+            <w:proofErr w:type="spellStart"/>
+            <w:r>
+              <w:rPr>
+                <w:rFonts w:ascii="Calibri" w:eastAsia="Times New Roman" w:hAnsi="Calibri" w:cs="Calibri"/>
+                <w:color w:val="000000"/>
+                <w:sz w:val="20"/>
+                <w:szCs w:val="20"/>
+                <w:lang w:eastAsia="en-GB"/>
+              </w:rPr>
+              <w:t>Explore_object</w:t>
+            </w:r>
+            <w:proofErr w:type="spellEnd"/>
           </w:p>
         </w:tc>
       </w:tr>
@@ -15874,6 +17018,7 @@
                 <w:lang w:eastAsia="en-GB"/>
               </w:rPr>
             </w:pPr>
+            <w:proofErr w:type="spellStart"/>
             <w:r>
               <w:rPr>
                 <w:rFonts w:ascii="Calibri" w:eastAsia="Times New Roman" w:hAnsi="Calibri" w:cs="Calibri"/>
@@ -15884,6 +17029,7 @@
               </w:rPr>
               <w:t>Wave_object</w:t>
             </w:r>
+            <w:proofErr w:type="spellEnd"/>
           </w:p>
         </w:tc>
         <w:tc>
@@ -15993,6 +17139,7 @@
                 <w:lang w:eastAsia="en-GB"/>
               </w:rPr>
             </w:pPr>
+            <w:proofErr w:type="spellStart"/>
             <w:r>
               <w:rPr>
                 <w:rFonts w:ascii="Calibri" w:eastAsia="Times New Roman" w:hAnsi="Calibri" w:cs="Calibri"/>
@@ -16003,6 +17150,7 @@
               </w:rPr>
               <w:t>Wrap_object</w:t>
             </w:r>
+            <w:proofErr w:type="spellEnd"/>
           </w:p>
         </w:tc>
         <w:tc>
@@ -16085,8 +17233,20 @@
                 <w:szCs w:val="20"/>
                 <w:lang w:eastAsia="en-GB"/>
               </w:rPr>
-              <w:t>Combine into Explore_object</w:t>
-            </w:r>
+              <w:t xml:space="preserve">Combine into </w:t>
+            </w:r>
+            <w:proofErr w:type="spellStart"/>
+            <w:r>
+              <w:rPr>
+                <w:rFonts w:ascii="Calibri" w:eastAsia="Times New Roman" w:hAnsi="Calibri" w:cs="Calibri"/>
+                <w:color w:val="000000"/>
+                <w:sz w:val="20"/>
+                <w:szCs w:val="20"/>
+                <w:lang w:eastAsia="en-GB"/>
+              </w:rPr>
+              <w:t>Explore_object</w:t>
+            </w:r>
+            <w:proofErr w:type="spellEnd"/>
           </w:p>
         </w:tc>
       </w:tr>
@@ -16100,7 +17260,15 @@
         <w:t>Non-Play</w:t>
       </w:r>
       <w:r>
-        <w:t>: can look similar to play elements, but not part of play interaction</w:t>
+        <w:t xml:space="preserve">: can look </w:t>
+      </w:r>
+      <w:proofErr w:type="gramStart"/>
+      <w:r>
+        <w:t>similar to</w:t>
+      </w:r>
+      <w:proofErr w:type="gramEnd"/>
+      <w:r>
+        <w:t xml:space="preserve"> play elements, but not part of play interaction</w:t>
       </w:r>
     </w:p>
     <w:tbl>
@@ -16666,7 +17834,25 @@
                 <w:color w:val="000000"/>
                 <w:lang w:eastAsia="en-GB"/>
               </w:rPr>
-              <w:t xml:space="preserve"> takes over other individuals resource</w:t>
+              <w:t xml:space="preserve"> takes over other </w:t>
+            </w:r>
+            <w:proofErr w:type="gramStart"/>
+            <w:r>
+              <w:rPr>
+                <w:rFonts w:ascii="Calibri" w:eastAsia="Times New Roman" w:hAnsi="Calibri" w:cs="Calibri"/>
+                <w:color w:val="000000"/>
+                <w:lang w:eastAsia="en-GB"/>
+              </w:rPr>
+              <w:t>individuals</w:t>
+            </w:r>
+            <w:proofErr w:type="gramEnd"/>
+            <w:r>
+              <w:rPr>
+                <w:rFonts w:ascii="Calibri" w:eastAsia="Times New Roman" w:hAnsi="Calibri" w:cs="Calibri"/>
+                <w:color w:val="000000"/>
+                <w:lang w:eastAsia="en-GB"/>
+              </w:rPr>
+              <w:t xml:space="preserve"> resource</w:t>
             </w:r>
           </w:p>
         </w:tc>
@@ -17049,6 +18235,7 @@
                 <w:lang w:eastAsia="en-GB"/>
               </w:rPr>
             </w:pPr>
+            <w:proofErr w:type="spellStart"/>
             <w:r>
               <w:rPr>
                 <w:rFonts w:ascii="Calibri" w:eastAsia="Times New Roman" w:hAnsi="Calibri" w:cs="Calibri"/>
@@ -17057,6 +18244,7 @@
               </w:rPr>
               <w:t>Hoo</w:t>
             </w:r>
+            <w:proofErr w:type="spellEnd"/>
           </w:p>
         </w:tc>
         <w:tc>
@@ -17075,13 +18263,23 @@
                 <w:lang w:eastAsia="en-GB"/>
               </w:rPr>
             </w:pPr>
-            <w:r>
-              <w:rPr>
-                <w:rFonts w:ascii="Calibri" w:eastAsia="Times New Roman" w:hAnsi="Calibri" w:cs="Calibri"/>
-                <w:color w:val="000000"/>
-                <w:lang w:eastAsia="en-GB"/>
-              </w:rPr>
-              <w:t>Hoo vocalisation</w:t>
+            <w:proofErr w:type="spellStart"/>
+            <w:r>
+              <w:rPr>
+                <w:rFonts w:ascii="Calibri" w:eastAsia="Times New Roman" w:hAnsi="Calibri" w:cs="Calibri"/>
+                <w:color w:val="000000"/>
+                <w:lang w:eastAsia="en-GB"/>
+              </w:rPr>
+              <w:t>Hoo</w:t>
+            </w:r>
+            <w:proofErr w:type="spellEnd"/>
+            <w:r>
+              <w:rPr>
+                <w:rFonts w:ascii="Calibri" w:eastAsia="Times New Roman" w:hAnsi="Calibri" w:cs="Calibri"/>
+                <w:color w:val="000000"/>
+                <w:lang w:eastAsia="en-GB"/>
+              </w:rPr>
+              <w:t xml:space="preserve"> vocalisation</w:t>
             </w:r>
           </w:p>
         </w:tc>
@@ -17446,7 +18644,25 @@
                 <w:color w:val="000000"/>
                 <w:lang w:eastAsia="en-GB"/>
               </w:rPr>
-              <w:t>ody to deliberately expose an area to the recipients attention</w:t>
+              <w:t xml:space="preserve">ody to deliberately expose an area to the </w:t>
+            </w:r>
+            <w:proofErr w:type="gramStart"/>
+            <w:r>
+              <w:rPr>
+                <w:rFonts w:ascii="Calibri" w:eastAsia="Times New Roman" w:hAnsi="Calibri" w:cs="Calibri"/>
+                <w:color w:val="000000"/>
+                <w:lang w:eastAsia="en-GB"/>
+              </w:rPr>
+              <w:t>recipients</w:t>
+            </w:r>
+            <w:proofErr w:type="gramEnd"/>
+            <w:r>
+              <w:rPr>
+                <w:rFonts w:ascii="Calibri" w:eastAsia="Times New Roman" w:hAnsi="Calibri" w:cs="Calibri"/>
+                <w:color w:val="000000"/>
+                <w:lang w:eastAsia="en-GB"/>
+              </w:rPr>
+              <w:t xml:space="preserve"> attention</w:t>
             </w:r>
           </w:p>
         </w:tc>
@@ -18015,6 +19231,7 @@
                 <w:color w:val="000000"/>
                 <w:lang w:eastAsia="en-GB"/>
               </w:rPr>
+              <w:lastRenderedPageBreak/>
               <w:t>Aggression</w:t>
             </w:r>
           </w:p>
@@ -18195,7 +19412,6 @@
         </w:numPr>
       </w:pPr>
       <w:r>
-        <w:lastRenderedPageBreak/>
         <w:t>Date</w:t>
       </w:r>
     </w:p>
@@ -18470,7 +19686,15 @@
         </w:numPr>
       </w:pPr>
       <w:r>
-        <w:t>Bop: Focal’s hands briefly leave the ground but return almost i</w:t>
+        <w:t xml:space="preserve">Bop: </w:t>
+      </w:r>
+      <w:proofErr w:type="spellStart"/>
+      <w:r>
+        <w:t>Focal’s</w:t>
+      </w:r>
+      <w:proofErr w:type="spellEnd"/>
+      <w:r>
+        <w:t xml:space="preserve"> hands briefly leave the ground but return almost i</w:t>
       </w:r>
       <w:r>
         <w:t>mmediately</w:t>
@@ -18613,6 +19837,7 @@
         <w:rPr>
           <w:b/>
         </w:rPr>
+        <w:lastRenderedPageBreak/>
         <w:t>Focal makes arm movements</w:t>
       </w:r>
     </w:p>
@@ -18679,7 +19904,6 @@
         </w:numPr>
       </w:pPr>
       <w:r>
-        <w:lastRenderedPageBreak/>
         <w:t>Arm Wave</w:t>
       </w:r>
       <w:r>
@@ -18753,7 +19977,21 @@
         <w:rPr>
           <w:b/>
         </w:rPr>
-        <w:t>Focal makes contact with hands</w:t>
+        <w:t xml:space="preserve">Focal </w:t>
+      </w:r>
+      <w:proofErr w:type="gramStart"/>
+      <w:r>
+        <w:rPr>
+          <w:b/>
+        </w:rPr>
+        <w:t>makes contact with</w:t>
+      </w:r>
+      <w:proofErr w:type="gramEnd"/>
+      <w:r>
+        <w:rPr>
+          <w:b/>
+        </w:rPr>
+        <w:t xml:space="preserve"> hands</w:t>
       </w:r>
     </w:p>
     <w:p>
@@ -18800,8 +20038,13 @@
           <w:numId w:val="10"/>
         </w:numPr>
       </w:pPr>
+      <w:proofErr w:type="spellStart"/>
       <w:r>
-        <w:t>Flail_contact: One or both arms moved around non-directly in front and above body, contact incidental and sometimes with both hands</w:t>
+        <w:t>Flail_contact</w:t>
+      </w:r>
+      <w:proofErr w:type="spellEnd"/>
+      <w:r>
+        <w:t>: One or both arms moved around non-directly in front and above body, contact incidental and sometimes with both hands</w:t>
       </w:r>
     </w:p>
     <w:p>
@@ -18877,7 +20120,15 @@
         </w:numPr>
       </w:pPr>
       <w:r>
-        <w:t>Hit with object: Individual moves object towards partner and actually makes contact with the object</w:t>
+        <w:t xml:space="preserve">Hit with object: Individual moves object towards partner and actually </w:t>
+      </w:r>
+      <w:proofErr w:type="gramStart"/>
+      <w:r>
+        <w:t>makes contact with</w:t>
+      </w:r>
+      <w:proofErr w:type="gramEnd"/>
+      <w:r>
+        <w:t xml:space="preserve"> the object</w:t>
       </w:r>
     </w:p>
     <w:p>
@@ -18901,7 +20152,15 @@
         </w:numPr>
       </w:pPr>
       <w:r>
-        <w:t>Throw object: Focal actually lets go of the object</w:t>
+        <w:t xml:space="preserve">Throw object: Focal actually </w:t>
+      </w:r>
+      <w:proofErr w:type="gramStart"/>
+      <w:r>
+        <w:t>lets</w:t>
+      </w:r>
+      <w:proofErr w:type="gramEnd"/>
+      <w:r>
+        <w:t xml:space="preserve"> go of the object</w:t>
       </w:r>
     </w:p>
     <w:p>
@@ -19029,7 +20288,15 @@
         </w:numPr>
       </w:pPr>
       <w:r>
-        <w:t xml:space="preserve">Swing/Branch shake/Jump on: </w:t>
+        <w:t xml:space="preserve">Swing/Branch shake/Jump </w:t>
+      </w:r>
+      <w:proofErr w:type="gramStart"/>
+      <w:r>
+        <w:t>on:</w:t>
+      </w:r>
+      <w:proofErr w:type="gramEnd"/>
+      <w:r>
+        <w:t xml:space="preserve"> </w:t>
       </w:r>
       <w:r>
         <w:t xml:space="preserve">branch hits partner, </w:t>
@@ -19050,7 +20317,15 @@
         </w:numPr>
       </w:pPr>
       <w:r>
-        <w:t>Swing/ Jump on: branch does not hit partner, focal touches the partner and stays on partner</w:t>
+        <w:t xml:space="preserve">Swing/ Jump </w:t>
+      </w:r>
+      <w:proofErr w:type="gramStart"/>
+      <w:r>
+        <w:t>on:</w:t>
+      </w:r>
+      <w:proofErr w:type="gramEnd"/>
+      <w:r>
+        <w:t xml:space="preserve"> branch does not hit partner, focal touches the partner and stays on partner</w:t>
       </w:r>
     </w:p>
     <w:p>
@@ -19081,6 +20356,7 @@
         <w:rPr>
           <w:b/>
         </w:rPr>
+        <w:lastRenderedPageBreak/>
         <w:t>Focal holds onto part of the substrate</w:t>
       </w:r>
     </w:p>
@@ -19132,7 +20408,6 @@
         </w:numPr>
       </w:pPr>
       <w:r>
-        <w:lastRenderedPageBreak/>
         <w:t>Branch pull/ Bend sapling: pull sapling partner is on</w:t>
       </w:r>
     </w:p>
@@ -19172,7 +20447,7 @@
 </file>
 
 <file path=word/numbering.xml><?xml version="1.0" encoding="utf-8"?>
-<w:numbering xmlns:wpc="http://schemas.microsoft.com/office/word/2010/wordprocessingCanvas" xmlns:cx="http://schemas.microsoft.com/office/drawing/2014/chartex" xmlns:cx1="http://schemas.microsoft.com/office/drawing/2015/9/8/chartex" xmlns:cx2="http://schemas.microsoft.com/office/drawing/2015/10/21/chartex" xmlns:cx3="http://schemas.microsoft.com/office/drawing/2016/5/9/chartex" xmlns:cx4="http://schemas.microsoft.com/office/drawing/2016/5/10/chartex" xmlns:cx5="http://schemas.microsoft.com/office/drawing/2016/5/11/chartex" xmlns:cx6="http://schemas.microsoft.com/office/drawing/2016/5/12/chartex" xmlns:cx7="http://schemas.microsoft.com/office/drawing/2016/5/13/chartex" xmlns:cx8="http://schemas.microsoft.com/office/drawing/2016/5/14/chartex" xmlns:mc="http://schemas.openxmlformats.org/markup-compatibility/2006" xmlns:aink="http://schemas.microsoft.com/office/drawing/2016/ink" xmlns:am3d="http://schemas.microsoft.com/office/drawing/2017/model3d" xmlns:o="urn:schemas-microsoft-com:office:office" xmlns:r="http://schemas.openxmlformats.org/officeDocument/2006/relationships" xmlns:m="http://schemas.openxmlformats.org/officeDocument/2006/math" xmlns:v="urn:schemas-microsoft-com:vml" xmlns:wp14="http://schemas.microsoft.com/office/word/2010/wordprocessingDrawing" xmlns:wp="http://schemas.openxmlformats.org/drawingml/2006/wordprocessingDrawing" xmlns:w10="urn:schemas-microsoft-com:office:word" xmlns:w="http://schemas.openxmlformats.org/wordprocessingml/2006/main" xmlns:w14="http://schemas.microsoft.com/office/word/2010/wordml" xmlns:w15="http://schemas.microsoft.com/office/word/2012/wordml" xmlns:w16cex="http://schemas.microsoft.com/office/word/2018/wordml/cex" xmlns:w16cid="http://schemas.microsoft.com/office/word/2016/wordml/cid" xmlns:w16="http://schemas.microsoft.com/office/word/2018/wordml" xmlns:w16sdtdh="http://schemas.microsoft.com/office/word/2020/wordml/sdtdatahash" xmlns:w16se="http://schemas.microsoft.com/office/word/2015/wordml/symex" xmlns:wpg="http://schemas.microsoft.com/office/word/2010/wordprocessingGroup" xmlns:wpi="http://schemas.microsoft.com/office/word/2010/wordprocessingInk" xmlns:wne="http://schemas.microsoft.com/office/word/2006/wordml" xmlns:wps="http://schemas.microsoft.com/office/word/2010/wordprocessingShape" mc:Ignorable="w14 w15 w16se w16cid w16 w16cex w16sdtdh wp14">
+<w:numbering xmlns:wpc="http://schemas.microsoft.com/office/word/2010/wordprocessingCanvas" xmlns:cx="http://schemas.microsoft.com/office/drawing/2014/chartex" xmlns:cx1="http://schemas.microsoft.com/office/drawing/2015/9/8/chartex" xmlns:cx2="http://schemas.microsoft.com/office/drawing/2015/10/21/chartex" xmlns:cx3="http://schemas.microsoft.com/office/drawing/2016/5/9/chartex" xmlns:cx4="http://schemas.microsoft.com/office/drawing/2016/5/10/chartex" xmlns:cx5="http://schemas.microsoft.com/office/drawing/2016/5/11/chartex" xmlns:cx6="http://schemas.microsoft.com/office/drawing/2016/5/12/chartex" xmlns:cx7="http://schemas.microsoft.com/office/drawing/2016/5/13/chartex" xmlns:cx8="http://schemas.microsoft.com/office/drawing/2016/5/14/chartex" xmlns:mc="http://schemas.openxmlformats.org/markup-compatibility/2006" xmlns:aink="http://schemas.microsoft.com/office/drawing/2016/ink" xmlns:am3d="http://schemas.microsoft.com/office/drawing/2017/model3d" xmlns:o="urn:schemas-microsoft-com:office:office" xmlns:oel="http://schemas.microsoft.com/office/2019/extlst" xmlns:r="http://schemas.openxmlformats.org/officeDocument/2006/relationships" xmlns:m="http://schemas.openxmlformats.org/officeDocument/2006/math" xmlns:v="urn:schemas-microsoft-com:vml" xmlns:wp14="http://schemas.microsoft.com/office/word/2010/wordprocessingDrawing" xmlns:wp="http://schemas.openxmlformats.org/drawingml/2006/wordprocessingDrawing" xmlns:w10="urn:schemas-microsoft-com:office:word" xmlns:w="http://schemas.openxmlformats.org/wordprocessingml/2006/main" xmlns:w14="http://schemas.microsoft.com/office/word/2010/wordml" xmlns:w15="http://schemas.microsoft.com/office/word/2012/wordml" xmlns:w16cex="http://schemas.microsoft.com/office/word/2018/wordml/cex" xmlns:w16cid="http://schemas.microsoft.com/office/word/2016/wordml/cid" xmlns:w16="http://schemas.microsoft.com/office/word/2018/wordml" xmlns:w16sdtdh="http://schemas.microsoft.com/office/word/2020/wordml/sdtdatahash" xmlns:w16se="http://schemas.microsoft.com/office/word/2015/wordml/symex" xmlns:wpg="http://schemas.microsoft.com/office/word/2010/wordprocessingGroup" xmlns:wpi="http://schemas.microsoft.com/office/word/2010/wordprocessingInk" xmlns:wne="http://schemas.microsoft.com/office/word/2006/wordml" xmlns:wps="http://schemas.microsoft.com/office/word/2010/wordprocessingShape" mc:Ignorable="w14 w15 w16se w16cid w16 w16cex w16sdtdh wp14">
   <w:abstractNum w:abstractNumId="0" w15:restartNumberingAfterBreak="0">
     <w:nsid w:val="00672F2F"/>
     <w:multiLevelType w:val="hybridMultilevel"/>
@@ -21592,6 +22867,7 @@
     <w:lsdException w:name="HTML Sample" w:semiHidden="1" w:unhideWhenUsed="1"/>
     <w:lsdException w:name="HTML Typewriter" w:semiHidden="1" w:unhideWhenUsed="1"/>
     <w:lsdException w:name="HTML Variable" w:semiHidden="1" w:unhideWhenUsed="1"/>
+    <w:lsdException w:name="Normal Table" w:semiHidden="1" w:unhideWhenUsed="1"/>
     <w:lsdException w:name="annotation subject" w:semiHidden="1" w:unhideWhenUsed="1"/>
     <w:lsdException w:name="No List" w:semiHidden="1" w:unhideWhenUsed="1"/>
     <w:lsdException w:name="Outline List 1" w:semiHidden="1" w:unhideWhenUsed="1"/>
@@ -21634,8 +22910,11 @@
     <w:lsdException w:name="Table Contemporary" w:semiHidden="1" w:unhideWhenUsed="1"/>
     <w:lsdException w:name="Table Elegant" w:semiHidden="1" w:unhideWhenUsed="1"/>
     <w:lsdException w:name="Table Professional" w:semiHidden="1" w:unhideWhenUsed="1"/>
+    <w:lsdException w:name="Table Subtle 1" w:semiHidden="1" w:unhideWhenUsed="1"/>
     <w:lsdException w:name="Table Subtle 2" w:semiHidden="1" w:unhideWhenUsed="1"/>
     <w:lsdException w:name="Table Web 1" w:semiHidden="1" w:unhideWhenUsed="1"/>
+    <w:lsdException w:name="Table Web 2" w:semiHidden="1" w:unhideWhenUsed="1"/>
+    <w:lsdException w:name="Table Web 3" w:semiHidden="1" w:unhideWhenUsed="1"/>
     <w:lsdException w:name="Balloon Text" w:semiHidden="1" w:unhideWhenUsed="1"/>
     <w:lsdException w:name="Table Grid" w:uiPriority="39"/>
     <w:lsdException w:name="Table Theme" w:semiHidden="1" w:unhideWhenUsed="1"/>

</xml_diff>